<commit_message>
Cambiamos texto de Principal, sacamos foto y corregimos valor de factor en azufre para papa.
</commit_message>
<xml_diff>
--- a/www/Instrucciones_nutrición_cultivos2_Rev NIRC.docx
+++ b/www/Instrucciones_nutrición_cultivos2_Rev NIRC.docx
@@ -1236,13 +1236,31 @@
           <w:sz w:val="28"/>
           <w:szCs w:val="28"/>
         </w:rPr>
-        <w:instrText>Registro e Ingreso:</w:instrText>
+        <w:instrText xml:space="preserve">Registro e </w:instrText>
+      </w:r>
+      <w:proofErr w:type="gramStart"/>
+      <w:r>
+        <w:rPr>
+          <w:rFonts w:ascii="Calibri" w:hAnsi="Calibri" w:cs="Calibri"/>
+          <w:b/>
+          <w:bCs/>
+          <w:sz w:val="28"/>
+          <w:szCs w:val="28"/>
+        </w:rPr>
+        <w:instrText>Ingreso:</w:instrText>
       </w:r>
       <w:r>
         <w:rPr>
           <w:lang w:val="es-ES"/>
         </w:rPr>
-        <w:instrText>Registro; Acceso</w:instrText>
+        <w:instrText>Registro</w:instrText>
+      </w:r>
+      <w:proofErr w:type="gramEnd"/>
+      <w:r>
+        <w:rPr>
+          <w:lang w:val="es-ES"/>
+        </w:rPr>
+        <w:instrText>; Acceso</w:instrText>
       </w:r>
       <w:r>
         <w:instrText xml:space="preserve">" </w:instrText>
@@ -1487,7 +1505,7 @@
           <w:szCs w:val="28"/>
         </w:rPr>
         <w:pict w14:anchorId="733D8133">
-          <v:rect id="_x0000_i1286" style="width:0;height:1.5pt" o:hralign="center" o:hrstd="t" o:hr="t" fillcolor="#a0a0a0" stroked="f"/>
+          <v:rect id="_x0000_i1025" style="width:0;height:1.5pt" o:hralign="center" o:hrstd="t" o:hr="t" fillcolor="#a0a0a0" stroked="f"/>
         </w:pict>
       </w:r>
     </w:p>
@@ -1874,7 +1892,7 @@
           <w:szCs w:val="28"/>
         </w:rPr>
         <w:pict w14:anchorId="19926B7B">
-          <v:rect id="_x0000_i1287" style="width:0;height:1.5pt" o:hralign="center" o:hrstd="t" o:hr="t" fillcolor="#a0a0a0" stroked="f"/>
+          <v:rect id="_x0000_i1026" style="width:0;height:1.5pt" o:hralign="center" o:hrstd="t" o:hr="t" fillcolor="#a0a0a0" stroked="f"/>
         </w:pict>
       </w:r>
     </w:p>
@@ -2028,6 +2046,7 @@
         </w:rPr>
         <w:t xml:space="preserve"> la plantilla de datos (</w:t>
       </w:r>
+      <w:proofErr w:type="spellStart"/>
       <w:r>
         <w:rPr>
           <w:rFonts w:ascii="Calibri" w:hAnsi="Calibri" w:cs="Calibri"/>
@@ -2038,6 +2057,7 @@
         </w:rPr>
         <w:t>data_usuario</w:t>
       </w:r>
+      <w:proofErr w:type="spellEnd"/>
       <w:r>
         <w:rPr>
           <w:rFonts w:ascii="Calibri" w:hAnsi="Calibri" w:cs="Calibri"/>
@@ -2459,7 +2479,7 @@
           <w:szCs w:val="28"/>
         </w:rPr>
         <w:pict w14:anchorId="2131FB2B">
-          <v:rect id="_x0000_i1288" style="width:0;height:1.5pt" o:hralign="center" o:hrstd="t" o:hr="t" fillcolor="#a0a0a0" stroked="f"/>
+          <v:rect id="_x0000_i1027" style="width:0;height:1.5pt" o:hralign="center" o:hrstd="t" o:hr="t" fillcolor="#a0a0a0" stroked="f"/>
         </w:pict>
       </w:r>
     </w:p>
@@ -2496,6 +2516,7 @@
       <w:r>
         <w:instrText xml:space="preserve"> XE "</w:instrText>
       </w:r>
+      <w:proofErr w:type="gramStart"/>
       <w:r>
         <w:rPr>
           <w:rFonts w:ascii="Calibri" w:hAnsi="Calibri" w:cs="Calibri"/>
@@ -2510,7 +2531,14 @@
         <w:rPr>
           <w:lang w:val="es-ES"/>
         </w:rPr>
-        <w:instrText>Múltiples lotes; Lote único</w:instrText>
+        <w:instrText>Múltiples</w:instrText>
+      </w:r>
+      <w:proofErr w:type="gramEnd"/>
+      <w:r>
+        <w:rPr>
+          <w:lang w:val="es-ES"/>
+        </w:rPr>
+        <w:instrText xml:space="preserve"> lotes; Lote único</w:instrText>
       </w:r>
       <w:r>
         <w:instrText xml:space="preserve">" \b </w:instrText>
@@ -2538,6 +2566,7 @@
       <w:r>
         <w:instrText xml:space="preserve"> XE "</w:instrText>
       </w:r>
+      <w:proofErr w:type="gramStart"/>
       <w:r>
         <w:rPr>
           <w:rFonts w:ascii="Calibri" w:hAnsi="Calibri" w:cs="Calibri"/>
@@ -2552,7 +2581,14 @@
         <w:rPr>
           <w:lang w:val="es-ES"/>
         </w:rPr>
-        <w:instrText>Lote único; Múltiples lotes</w:instrText>
+        <w:instrText>Lote</w:instrText>
+      </w:r>
+      <w:proofErr w:type="gramEnd"/>
+      <w:r>
+        <w:rPr>
+          <w:lang w:val="es-ES"/>
+        </w:rPr>
+        <w:instrText xml:space="preserve"> único; Múltiples lotes</w:instrText>
       </w:r>
       <w:r>
         <w:instrText xml:space="preserve">" \b </w:instrText>
@@ -2858,13 +2894,23 @@
           <w:szCs w:val="28"/>
         </w:rPr>
       </w:pPr>
-      <w:r>
-        <w:rPr>
-          <w:rFonts w:ascii="Calibri" w:hAnsi="Calibri" w:cs="Calibri"/>
-          <w:sz w:val="28"/>
-          <w:szCs w:val="28"/>
-        </w:rPr>
-        <w:t>Nan (ppm) a 0-20cm (valor medio de mineralización para la región, si no se dispone de datos).</w:t>
+      <w:proofErr w:type="spellStart"/>
+      <w:r>
+        <w:rPr>
+          <w:rFonts w:ascii="Calibri" w:hAnsi="Calibri" w:cs="Calibri"/>
+          <w:sz w:val="28"/>
+          <w:szCs w:val="28"/>
+        </w:rPr>
+        <w:t>Nan</w:t>
+      </w:r>
+      <w:proofErr w:type="spellEnd"/>
+      <w:r>
+        <w:rPr>
+          <w:rFonts w:ascii="Calibri" w:hAnsi="Calibri" w:cs="Calibri"/>
+          <w:sz w:val="28"/>
+          <w:szCs w:val="28"/>
+        </w:rPr>
+        <w:t xml:space="preserve"> (ppm) a 0-20cm (valor medio de mineralización para la región, si no se dispone de datos).</w:t>
       </w:r>
     </w:p>
     <w:p>
@@ -3110,7 +3156,7 @@
           <w:szCs w:val="28"/>
         </w:rPr>
         <w:pict w14:anchorId="157D5DEA">
-          <v:rect id="_x0000_i1289" style="width:0;height:1.5pt" o:hralign="center" o:hrstd="t" o:hr="t" fillcolor="#a0a0a0" stroked="f"/>
+          <v:rect id="_x0000_i1028" style="width:0;height:1.5pt" o:hralign="center" o:hrstd="t" o:hr="t" fillcolor="#a0a0a0" stroked="f"/>
         </w:pict>
       </w:r>
     </w:p>
@@ -3147,6 +3193,7 @@
       <w:r>
         <w:instrText xml:space="preserve"> XE "</w:instrText>
       </w:r>
+      <w:proofErr w:type="gramStart"/>
       <w:r>
         <w:rPr>
           <w:rFonts w:ascii="Calibri" w:hAnsi="Calibri" w:cs="Calibri"/>
@@ -3161,7 +3208,14 @@
         <w:rPr>
           <w:lang w:val="es-ES"/>
         </w:rPr>
-        <w:instrText>Múltiples lotes; Lote único</w:instrText>
+        <w:instrText>Múltiples</w:instrText>
+      </w:r>
+      <w:proofErr w:type="gramEnd"/>
+      <w:r>
+        <w:rPr>
+          <w:lang w:val="es-ES"/>
+        </w:rPr>
+        <w:instrText xml:space="preserve"> lotes; Lote único</w:instrText>
       </w:r>
       <w:r>
         <w:instrText xml:space="preserve">" \b </w:instrText>
@@ -3189,6 +3243,7 @@
       <w:r>
         <w:instrText xml:space="preserve"> XE "</w:instrText>
       </w:r>
+      <w:proofErr w:type="gramStart"/>
       <w:r>
         <w:rPr>
           <w:rFonts w:ascii="Calibri" w:hAnsi="Calibri" w:cs="Calibri"/>
@@ -3203,7 +3258,14 @@
         <w:rPr>
           <w:lang w:val="es-ES"/>
         </w:rPr>
-        <w:instrText>Lote único</w:instrText>
+        <w:instrText>Lote</w:instrText>
+      </w:r>
+      <w:proofErr w:type="gramEnd"/>
+      <w:r>
+        <w:rPr>
+          <w:lang w:val="es-ES"/>
+        </w:rPr>
+        <w:instrText xml:space="preserve"> único</w:instrText>
       </w:r>
       <w:r>
         <w:instrText xml:space="preserve">" \b </w:instrText>
@@ -3492,15 +3554,7 @@
           <w:sz w:val="28"/>
           <w:szCs w:val="28"/>
         </w:rPr>
-        <w:t xml:space="preserve"> </w:t>
-      </w:r>
-      <w:r>
-        <w:rPr>
-          <w:rFonts w:ascii="Calibri" w:hAnsi="Calibri" w:cs="Calibri"/>
-          <w:sz w:val="28"/>
-          <w:szCs w:val="28"/>
-        </w:rPr>
-        <w:t>Puede ingresar valores propios o u</w:t>
+        <w:t xml:space="preserve"> Puede ingresar valores propios o u</w:t>
       </w:r>
       <w:r>
         <w:rPr>
@@ -3606,15 +3660,7 @@
           <w:sz w:val="28"/>
           <w:szCs w:val="28"/>
         </w:rPr>
-        <w:t xml:space="preserve"> </w:t>
-      </w:r>
-      <w:r>
-        <w:rPr>
-          <w:rFonts w:ascii="Calibri" w:hAnsi="Calibri" w:cs="Calibri"/>
-          <w:sz w:val="28"/>
-          <w:szCs w:val="28"/>
-        </w:rPr>
-        <w:t>Puede ingresar valores propios o u</w:t>
+        <w:t xml:space="preserve"> Puede ingresar valores propios o u</w:t>
       </w:r>
       <w:r>
         <w:rPr>
@@ -3803,7 +3849,7 @@
           <w:szCs w:val="28"/>
         </w:rPr>
         <w:pict w14:anchorId="0588A3D1">
-          <v:rect id="_x0000_i1290" style="width:0;height:1.5pt" o:hralign="center" o:hrstd="t" o:hr="t" fillcolor="#a0a0a0" stroked="f"/>
+          <v:rect id="_x0000_i1029" style="width:0;height:1.5pt" o:hralign="center" o:hrstd="t" o:hr="t" fillcolor="#a0a0a0" stroked="f"/>
         </w:pict>
       </w:r>
     </w:p>
@@ -3840,6 +3886,7 @@
       <w:r>
         <w:instrText xml:space="preserve"> XE "</w:instrText>
       </w:r>
+      <w:proofErr w:type="gramStart"/>
       <w:r>
         <w:rPr>
           <w:rFonts w:ascii="Calibri" w:hAnsi="Calibri" w:cs="Calibri"/>
@@ -3854,7 +3901,14 @@
         <w:rPr>
           <w:lang w:val="es-ES"/>
         </w:rPr>
-        <w:instrText>Múltiples lotes; Lote único</w:instrText>
+        <w:instrText>Múltiples</w:instrText>
+      </w:r>
+      <w:proofErr w:type="gramEnd"/>
+      <w:r>
+        <w:rPr>
+          <w:lang w:val="es-ES"/>
+        </w:rPr>
+        <w:instrText xml:space="preserve"> lotes; Lote único</w:instrText>
       </w:r>
       <w:r>
         <w:instrText xml:space="preserve">" \b </w:instrText>
@@ -3882,6 +3936,7 @@
       <w:r>
         <w:instrText xml:space="preserve"> XE "</w:instrText>
       </w:r>
+      <w:proofErr w:type="gramStart"/>
       <w:r>
         <w:rPr>
           <w:rFonts w:ascii="Calibri" w:hAnsi="Calibri" w:cs="Calibri"/>
@@ -3896,7 +3951,14 @@
         <w:rPr>
           <w:lang w:val="es-ES"/>
         </w:rPr>
-        <w:instrText>Lote único</w:instrText>
+        <w:instrText>Lote</w:instrText>
+      </w:r>
+      <w:proofErr w:type="gramEnd"/>
+      <w:r>
+        <w:rPr>
+          <w:lang w:val="es-ES"/>
+        </w:rPr>
+        <w:instrText xml:space="preserve"> único</w:instrText>
       </w:r>
       <w:r>
         <w:instrText xml:space="preserve">" \b </w:instrText>
@@ -4092,13 +4154,23 @@
           <w:szCs w:val="28"/>
         </w:rPr>
       </w:pPr>
-      <w:r>
-        <w:rPr>
-          <w:rFonts w:ascii="Calibri" w:hAnsi="Calibri" w:cs="Calibri"/>
-          <w:sz w:val="28"/>
-          <w:szCs w:val="28"/>
-        </w:rPr>
-        <w:t>Nan (ppm) a 0-20cm.</w:t>
+      <w:proofErr w:type="spellStart"/>
+      <w:r>
+        <w:rPr>
+          <w:rFonts w:ascii="Calibri" w:hAnsi="Calibri" w:cs="Calibri"/>
+          <w:sz w:val="28"/>
+          <w:szCs w:val="28"/>
+        </w:rPr>
+        <w:t>Nan</w:t>
+      </w:r>
+      <w:proofErr w:type="spellEnd"/>
+      <w:r>
+        <w:rPr>
+          <w:rFonts w:ascii="Calibri" w:hAnsi="Calibri" w:cs="Calibri"/>
+          <w:sz w:val="28"/>
+          <w:szCs w:val="28"/>
+        </w:rPr>
+        <w:t xml:space="preserve"> (ppm) a 0-20cm.</w:t>
       </w:r>
     </w:p>
     <w:p>
@@ -4200,15 +4272,7 @@
           <w:sz w:val="28"/>
           <w:szCs w:val="28"/>
         </w:rPr>
-        <w:t xml:space="preserve"> </w:t>
-      </w:r>
-      <w:r>
-        <w:rPr>
-          <w:rFonts w:ascii="Calibri" w:hAnsi="Calibri" w:cs="Calibri"/>
-          <w:sz w:val="28"/>
-          <w:szCs w:val="28"/>
-        </w:rPr>
-        <w:t>Puede ingresar valores propios o u</w:t>
+        <w:t xml:space="preserve"> Puede ingresar valores propios o u</w:t>
       </w:r>
       <w:r>
         <w:rPr>
@@ -4334,7 +4398,7 @@
           <w:szCs w:val="28"/>
         </w:rPr>
         <w:pict w14:anchorId="6601392D">
-          <v:rect id="_x0000_i1291" style="width:0;height:1.5pt" o:hralign="center" o:hrstd="t" o:hr="t" fillcolor="#a0a0a0" stroked="f"/>
+          <v:rect id="_x0000_i1030" style="width:0;height:1.5pt" o:hralign="center" o:hrstd="t" o:hr="t" fillcolor="#a0a0a0" stroked="f"/>
         </w:pict>
       </w:r>
     </w:p>
@@ -4371,6 +4435,8 @@
       <w:r>
         <w:instrText xml:space="preserve"> XE "</w:instrText>
       </w:r>
+      <w:proofErr w:type="spellStart"/>
+      <w:proofErr w:type="gramStart"/>
       <w:r>
         <w:rPr>
           <w:rFonts w:ascii="Calibri" w:hAnsi="Calibri" w:cs="Calibri"/>
@@ -4382,7 +4448,12 @@
         <w:instrText>Zinc:</w:instrText>
       </w:r>
       <w:r>
-        <w:instrText>Múltiples lotes; Lote único</w:instrText>
+        <w:instrText>Múltiples</w:instrText>
+      </w:r>
+      <w:proofErr w:type="spellEnd"/>
+      <w:proofErr w:type="gramEnd"/>
+      <w:r>
+        <w:instrText xml:space="preserve"> lotes; Lote único</w:instrText>
       </w:r>
       <w:r>
         <w:instrText xml:space="preserve">" \b </w:instrText>
@@ -4410,6 +4481,7 @@
       <w:r>
         <w:instrText xml:space="preserve"> XE "</w:instrText>
       </w:r>
+      <w:proofErr w:type="gramStart"/>
       <w:r>
         <w:rPr>
           <w:rFonts w:ascii="Calibri" w:hAnsi="Calibri" w:cs="Calibri"/>
@@ -4424,7 +4496,14 @@
         <w:rPr>
           <w:lang w:val="es-ES"/>
         </w:rPr>
-        <w:instrText>Lote único</w:instrText>
+        <w:instrText>Lote</w:instrText>
+      </w:r>
+      <w:proofErr w:type="gramEnd"/>
+      <w:r>
+        <w:rPr>
+          <w:lang w:val="es-ES"/>
+        </w:rPr>
+        <w:instrText xml:space="preserve"> único</w:instrText>
       </w:r>
       <w:r>
         <w:instrText xml:space="preserve">" \b </w:instrText>
@@ -4650,15 +4729,7 @@
           <w:sz w:val="28"/>
           <w:szCs w:val="28"/>
         </w:rPr>
-        <w:t xml:space="preserve"> </w:t>
-      </w:r>
-      <w:r>
-        <w:rPr>
-          <w:rFonts w:ascii="Calibri" w:hAnsi="Calibri" w:cs="Calibri"/>
-          <w:sz w:val="28"/>
-          <w:szCs w:val="28"/>
-        </w:rPr>
-        <w:t>Puede ingresar valores propios o u</w:t>
+        <w:t xml:space="preserve"> Puede ingresar valores propios o u</w:t>
       </w:r>
       <w:r>
         <w:rPr>
@@ -4783,7 +4854,7 @@
           <w:szCs w:val="28"/>
         </w:rPr>
         <w:pict w14:anchorId="57FB72A6">
-          <v:rect id="_x0000_i1292" style="width:0;height:1.5pt" o:hralign="center" o:hrstd="t" o:hr="t" fillcolor="#a0a0a0" stroked="f"/>
+          <v:rect id="_x0000_i1031" style="width:0;height:1.5pt" o:hralign="center" o:hrstd="t" o:hr="t" fillcolor="#a0a0a0" stroked="f"/>
         </w:pict>
       </w:r>
     </w:p>
@@ -4944,7 +5015,7 @@
           <w:szCs w:val="28"/>
         </w:rPr>
         <w:pict w14:anchorId="646A3B72">
-          <v:rect id="_x0000_i1293" style="width:0;height:1.5pt" o:hralign="center" o:hrstd="t" o:hr="t" fillcolor="#a0a0a0" stroked="f"/>
+          <v:rect id="_x0000_i1032" style="width:0;height:1.5pt" o:hralign="center" o:hrstd="t" o:hr="t" fillcolor="#a0a0a0" stroked="f"/>
         </w:pict>
       </w:r>
     </w:p>
@@ -4981,6 +5052,8 @@
       <w:r>
         <w:instrText xml:space="preserve"> XE "</w:instrText>
       </w:r>
+      <w:proofErr w:type="spellStart"/>
+      <w:proofErr w:type="gramStart"/>
       <w:r>
         <w:rPr>
           <w:rFonts w:ascii="Calibri" w:hAnsi="Calibri" w:cs="Calibri"/>
@@ -4992,7 +5065,12 @@
         <w:instrText>Monitoreo:</w:instrText>
       </w:r>
       <w:r>
-        <w:instrText>Múltiples lotes; Lote único</w:instrText>
+        <w:instrText>Múltiples</w:instrText>
+      </w:r>
+      <w:proofErr w:type="spellEnd"/>
+      <w:proofErr w:type="gramEnd"/>
+      <w:r>
+        <w:instrText xml:space="preserve"> lotes; Lote único</w:instrText>
       </w:r>
       <w:r>
         <w:instrText xml:space="preserve">" \b </w:instrText>
@@ -5426,7 +5504,7 @@
           <w:szCs w:val="28"/>
         </w:rPr>
         <w:pict w14:anchorId="5A7768E4">
-          <v:rect id="_x0000_i1294" style="width:0;height:1.5pt" o:hralign="center" o:hrstd="t" o:hr="t" fillcolor="#a0a0a0" stroked="f"/>
+          <v:rect id="_x0000_i1033" style="width:0;height:1.5pt" o:hralign="center" o:hrstd="t" o:hr="t" fillcolor="#a0a0a0" stroked="f"/>
         </w:pict>
       </w:r>
     </w:p>
@@ -5463,7 +5541,25 @@
           <w:szCs w:val="28"/>
         </w:rPr>
         <w:lastRenderedPageBreak/>
-        <w:t>Si tenes dudas o consultas, dirígete a la sección correspondiente o contáctanos para asistencia personalizada.</w:t>
+        <w:t xml:space="preserve">Si </w:t>
+      </w:r>
+      <w:proofErr w:type="spellStart"/>
+      <w:r>
+        <w:rPr>
+          <w:rFonts w:ascii="Calibri" w:hAnsi="Calibri" w:cs="Calibri"/>
+          <w:sz w:val="28"/>
+          <w:szCs w:val="28"/>
+        </w:rPr>
+        <w:t>tenes</w:t>
+      </w:r>
+      <w:proofErr w:type="spellEnd"/>
+      <w:r>
+        <w:rPr>
+          <w:rFonts w:ascii="Calibri" w:hAnsi="Calibri" w:cs="Calibri"/>
+          <w:sz w:val="28"/>
+          <w:szCs w:val="28"/>
+        </w:rPr>
+        <w:t xml:space="preserve"> dudas o consultas, dirígete a la sección correspondiente o contáctanos para asistencia personalizada.</w:t>
       </w:r>
     </w:p>
     <w:p>
@@ -5561,7 +5657,25 @@
           <w:sz w:val="28"/>
           <w:szCs w:val="28"/>
         </w:rPr>
-        <w:t>Dr. Nahuel Reussi Calvo (</w:t>
+        <w:t xml:space="preserve">Dr. Nahuel </w:t>
+      </w:r>
+      <w:proofErr w:type="spellStart"/>
+      <w:r>
+        <w:rPr>
+          <w:rFonts w:ascii="Calibri" w:hAnsi="Calibri" w:cs="Calibri"/>
+          <w:sz w:val="28"/>
+          <w:szCs w:val="28"/>
+        </w:rPr>
+        <w:t>Reussi</w:t>
+      </w:r>
+      <w:proofErr w:type="spellEnd"/>
+      <w:r>
+        <w:rPr>
+          <w:rFonts w:ascii="Calibri" w:hAnsi="Calibri" w:cs="Calibri"/>
+          <w:sz w:val="28"/>
+          <w:szCs w:val="28"/>
+        </w:rPr>
+        <w:t xml:space="preserve"> Calvo (</w:t>
       </w:r>
       <w:hyperlink r:id="rId10" w:history="1">
         <w:r>
@@ -5601,18 +5715,31 @@
         </w:rPr>
         <w:t>Dr. Hernán Sainz Rozas (</w:t>
       </w:r>
-      <w:hyperlink r:id="rId11" w:history="1">
-        <w:r>
-          <w:rPr>
-            <w:rStyle w:val="Hipervnculo"/>
-            <w:rFonts w:ascii="Calibri" w:hAnsi="Calibri" w:cs="Calibri"/>
-            <w:sz w:val="28"/>
-            <w:szCs w:val="28"/>
-            <w:lang w:val="de-DE"/>
-          </w:rPr>
-          <w:t>sainzrozas.hernán@inta.gob.ar</w:t>
-        </w:r>
-      </w:hyperlink>
+      <w:r>
+        <w:fldChar w:fldCharType="begin"/>
+      </w:r>
+      <w:r>
+        <w:rPr>
+          <w:lang w:val="de-DE"/>
+        </w:rPr>
+        <w:instrText>HYPERLINK "mailto:sainzrozas.hernán@inta.gob.ar"</w:instrText>
+      </w:r>
+      <w:r>
+        <w:fldChar w:fldCharType="separate"/>
+      </w:r>
+      <w:r>
+        <w:rPr>
+          <w:rStyle w:val="Hipervnculo"/>
+          <w:rFonts w:ascii="Calibri" w:hAnsi="Calibri" w:cs="Calibri"/>
+          <w:sz w:val="28"/>
+          <w:szCs w:val="28"/>
+          <w:lang w:val="de-DE"/>
+        </w:rPr>
+        <w:t>sainzrozas.hernán@inta.gob.ar</w:t>
+      </w:r>
+      <w:r>
+        <w:fldChar w:fldCharType="end"/>
+      </w:r>
       <w:r>
         <w:rPr>
           <w:rFonts w:ascii="Calibri" w:hAnsi="Calibri" w:cs="Calibri"/>
@@ -5769,7 +5896,61 @@
           <w:bCs/>
           <w:lang w:val="en-US"/>
         </w:rPr>
-        <w:t>Reussi Calvo, N.I.; H. Sainz Roza; H.E. Echeverría and A. Berardo. 2013. Contribution of anaerobiosis incubated nitrogen to the diagnosis of nitrogen status in spring wheat. Agronomy Journal 105: 321-328.</w:t>
+        <w:t xml:space="preserve">Barbieri, P.; H. Sainz Rozas; N. Wyngaard; N.I. </w:t>
+      </w:r>
+      <w:proofErr w:type="spellStart"/>
+      <w:r>
+        <w:rPr>
+          <w:rFonts w:ascii="Calibri" w:hAnsi="Calibri" w:cs="Calibri"/>
+          <w:bCs/>
+          <w:lang w:val="en-US"/>
+        </w:rPr>
+        <w:t>Reussi</w:t>
+      </w:r>
+      <w:proofErr w:type="spellEnd"/>
+      <w:r>
+        <w:rPr>
+          <w:rFonts w:ascii="Calibri" w:hAnsi="Calibri" w:cs="Calibri"/>
+          <w:bCs/>
+          <w:lang w:val="en-US"/>
+        </w:rPr>
+        <w:t xml:space="preserve"> Calvo; M. </w:t>
+      </w:r>
+      <w:proofErr w:type="spellStart"/>
+      <w:r>
+        <w:rPr>
+          <w:rFonts w:ascii="Calibri" w:hAnsi="Calibri" w:cs="Calibri"/>
+          <w:bCs/>
+          <w:lang w:val="en-US"/>
+        </w:rPr>
+        <w:t>Eyherabide</w:t>
+      </w:r>
+      <w:proofErr w:type="spellEnd"/>
+      <w:r>
+        <w:rPr>
+          <w:rFonts w:ascii="Calibri" w:hAnsi="Calibri" w:cs="Calibri"/>
+          <w:bCs/>
+          <w:lang w:val="en-US"/>
+        </w:rPr>
+        <w:t xml:space="preserve">; F. </w:t>
+      </w:r>
+      <w:proofErr w:type="spellStart"/>
+      <w:r>
+        <w:rPr>
+          <w:rFonts w:ascii="Calibri" w:hAnsi="Calibri" w:cs="Calibri"/>
+          <w:bCs/>
+          <w:lang w:val="en-US"/>
+        </w:rPr>
+        <w:t>Salvagiotti</w:t>
+      </w:r>
+      <w:proofErr w:type="spellEnd"/>
+      <w:r>
+        <w:rPr>
+          <w:rFonts w:ascii="Calibri" w:hAnsi="Calibri" w:cs="Calibri"/>
+          <w:bCs/>
+          <w:lang w:val="en-US"/>
+        </w:rPr>
+        <w:t>; A. Correndo; P. Barbagelata; G. Espósito Goya; J. Colazo and H. Echeverría. 2017. Can edaphic variables improve DTPA-based zinc diagnosis in corn? Soil Science Society of America Journal. DOI: 10.2136/sssaj2016.09.0316.</w:t>
       </w:r>
     </w:p>
     <w:p>
@@ -5789,7 +5970,133 @@
           <w:bCs/>
           <w:lang w:val="en-US"/>
         </w:rPr>
-        <w:t>Reussi Calvo, N.I.; H. Sainz Roza; H.E. Echeverría and N. Diovisalvi. 2015. Using canopy indices to quantify the economic optimum nitrogen rate in spring wheat. Agronomy Journal 107: 459-465.</w:t>
+        <w:t xml:space="preserve">Barbieri, P.; C. Crespo; N. Wyngaard; M. </w:t>
+      </w:r>
+      <w:proofErr w:type="spellStart"/>
+      <w:r>
+        <w:rPr>
+          <w:rFonts w:ascii="Calibri" w:hAnsi="Calibri" w:cs="Calibri"/>
+          <w:bCs/>
+          <w:lang w:val="en-US"/>
+        </w:rPr>
+        <w:t>Eyherabide</w:t>
+      </w:r>
+      <w:proofErr w:type="spellEnd"/>
+      <w:r>
+        <w:rPr>
+          <w:rFonts w:ascii="Calibri" w:hAnsi="Calibri" w:cs="Calibri"/>
+          <w:bCs/>
+          <w:lang w:val="en-US"/>
+        </w:rPr>
+        <w:t xml:space="preserve">; N. Martinez Cuesta; N.I. </w:t>
+      </w:r>
+      <w:proofErr w:type="spellStart"/>
+      <w:r>
+        <w:rPr>
+          <w:rFonts w:ascii="Calibri" w:hAnsi="Calibri" w:cs="Calibri"/>
+          <w:bCs/>
+          <w:lang w:val="en-US"/>
+        </w:rPr>
+        <w:t>Reussi</w:t>
+      </w:r>
+      <w:proofErr w:type="spellEnd"/>
+      <w:r>
+        <w:rPr>
+          <w:rFonts w:ascii="Calibri" w:hAnsi="Calibri" w:cs="Calibri"/>
+          <w:bCs/>
+          <w:lang w:val="en-US"/>
+        </w:rPr>
+        <w:t xml:space="preserve"> Calvo; H. Sainz Rozas; H. Angelini; W. </w:t>
+      </w:r>
+      <w:proofErr w:type="spellStart"/>
+      <w:r>
+        <w:rPr>
+          <w:rFonts w:ascii="Calibri" w:hAnsi="Calibri" w:cs="Calibri"/>
+          <w:bCs/>
+          <w:lang w:val="en-US"/>
+        </w:rPr>
+        <w:t>Carciochi</w:t>
+      </w:r>
+      <w:proofErr w:type="spellEnd"/>
+      <w:r>
+        <w:rPr>
+          <w:rFonts w:ascii="Calibri" w:hAnsi="Calibri" w:cs="Calibri"/>
+          <w:bCs/>
+          <w:lang w:val="en-US"/>
+        </w:rPr>
+        <w:t xml:space="preserve">; V. Gudelj; G. Espósito Goya; F. </w:t>
+      </w:r>
+      <w:proofErr w:type="spellStart"/>
+      <w:r>
+        <w:rPr>
+          <w:rFonts w:ascii="Calibri" w:hAnsi="Calibri" w:cs="Calibri"/>
+          <w:bCs/>
+          <w:lang w:val="en-US"/>
+        </w:rPr>
+        <w:t>Salvagiotti</w:t>
+      </w:r>
+      <w:proofErr w:type="spellEnd"/>
+      <w:r>
+        <w:rPr>
+          <w:rFonts w:ascii="Calibri" w:hAnsi="Calibri" w:cs="Calibri"/>
+          <w:bCs/>
+          <w:lang w:val="en-US"/>
+        </w:rPr>
+        <w:t xml:space="preserve">; N.G. Ferraris; H. Sanchez; L. Ventimiglia; L. Torrens </w:t>
+      </w:r>
+      <w:proofErr w:type="spellStart"/>
+      <w:r>
+        <w:rPr>
+          <w:rFonts w:ascii="Calibri" w:hAnsi="Calibri" w:cs="Calibri"/>
+          <w:bCs/>
+          <w:lang w:val="en-US"/>
+        </w:rPr>
+        <w:t>Baudrix</w:t>
+      </w:r>
+      <w:proofErr w:type="spellEnd"/>
+      <w:r>
+        <w:rPr>
+          <w:rFonts w:ascii="Calibri" w:hAnsi="Calibri" w:cs="Calibri"/>
+          <w:bCs/>
+          <w:lang w:val="en-US"/>
+        </w:rPr>
+        <w:t xml:space="preserve">. 2024. Exploring maize grain yield response to boron fertilization in </w:t>
+      </w:r>
+      <w:proofErr w:type="spellStart"/>
+      <w:r>
+        <w:rPr>
+          <w:rFonts w:ascii="Calibri" w:hAnsi="Calibri" w:cs="Calibri"/>
+          <w:bCs/>
+          <w:lang w:val="en-US"/>
+        </w:rPr>
+        <w:t>Mollisols</w:t>
+      </w:r>
+      <w:proofErr w:type="spellEnd"/>
+      <w:r>
+        <w:rPr>
+          <w:rFonts w:ascii="Calibri" w:hAnsi="Calibri" w:cs="Calibri"/>
+          <w:bCs/>
+          <w:lang w:val="en-US"/>
+        </w:rPr>
+        <w:t xml:space="preserve">: Critical thresholds and predictive models. J. Plant </w:t>
+      </w:r>
+      <w:proofErr w:type="spellStart"/>
+      <w:r>
+        <w:rPr>
+          <w:rFonts w:ascii="Calibri" w:hAnsi="Calibri" w:cs="Calibri"/>
+          <w:bCs/>
+          <w:lang w:val="en-US"/>
+        </w:rPr>
+        <w:t>Nutr</w:t>
+      </w:r>
+      <w:proofErr w:type="spellEnd"/>
+      <w:r>
+        <w:rPr>
+          <w:rFonts w:ascii="Calibri" w:hAnsi="Calibri" w:cs="Calibri"/>
+          <w:bCs/>
+          <w:lang w:val="en-US"/>
+        </w:rPr>
+        <w:t>. Soil Sci. 2024: 1-11.</w:t>
       </w:r>
     </w:p>
     <w:p>
@@ -5803,13 +6110,59 @@
           <w:lang w:val="en-US"/>
         </w:rPr>
       </w:pPr>
-      <w:r>
-        <w:rPr>
-          <w:rFonts w:ascii="Calibri" w:hAnsi="Calibri" w:cs="Calibri"/>
-          <w:bCs/>
-          <w:lang w:val="en-US"/>
-        </w:rPr>
-        <w:t>Orcellet, J.M.; N.I. Reussi Calvo; H.R. Sainz Rozas; N. Wyngaard and H.E. Echeverría. 2016. Anaerobically incubated nitrogen improved nitrogen diagnosis in corn. Agronomy Journal 109: 291-298.</w:t>
+      <w:proofErr w:type="spellStart"/>
+      <w:r>
+        <w:rPr>
+          <w:rFonts w:ascii="Calibri" w:hAnsi="Calibri" w:cs="Calibri"/>
+          <w:bCs/>
+          <w:lang w:val="en-US"/>
+        </w:rPr>
+        <w:t>Carciochi</w:t>
+      </w:r>
+      <w:proofErr w:type="spellEnd"/>
+      <w:r>
+        <w:rPr>
+          <w:rFonts w:ascii="Calibri" w:hAnsi="Calibri" w:cs="Calibri"/>
+          <w:bCs/>
+          <w:lang w:val="en-US"/>
+        </w:rPr>
+        <w:t xml:space="preserve">, W.D.; N.I. </w:t>
+      </w:r>
+      <w:proofErr w:type="spellStart"/>
+      <w:r>
+        <w:rPr>
+          <w:rFonts w:ascii="Calibri" w:hAnsi="Calibri" w:cs="Calibri"/>
+          <w:bCs/>
+          <w:lang w:val="en-US"/>
+        </w:rPr>
+        <w:t>Reussi</w:t>
+      </w:r>
+      <w:proofErr w:type="spellEnd"/>
+      <w:r>
+        <w:rPr>
+          <w:rFonts w:ascii="Calibri" w:hAnsi="Calibri" w:cs="Calibri"/>
+          <w:bCs/>
+          <w:lang w:val="en-US"/>
+        </w:rPr>
+        <w:t xml:space="preserve"> Calvo; N. Wyngaard; G. Divito; M. </w:t>
+      </w:r>
+      <w:proofErr w:type="spellStart"/>
+      <w:r>
+        <w:rPr>
+          <w:rFonts w:ascii="Calibri" w:hAnsi="Calibri" w:cs="Calibri"/>
+          <w:bCs/>
+          <w:lang w:val="en-US"/>
+        </w:rPr>
+        <w:t>Eyherabide</w:t>
+      </w:r>
+      <w:proofErr w:type="spellEnd"/>
+      <w:r>
+        <w:rPr>
+          <w:rFonts w:ascii="Calibri" w:hAnsi="Calibri" w:cs="Calibri"/>
+          <w:bCs/>
+          <w:lang w:val="en-US"/>
+        </w:rPr>
+        <w:t xml:space="preserve"> and H.E. Echeverría. 2019. Prognosis and diagnosis of sulfur status in maize by plant analysis. European Journal of Agronomy 108: 1-10.</w:t>
       </w:r>
     </w:p>
     <w:p>
@@ -5829,7 +6182,241 @@
           <w:bCs/>
           <w:lang w:val="en-US"/>
         </w:rPr>
-        <w:t xml:space="preserve">Barbieri, P.; H. Sainz Rozas; N. Wyngaard; N.I. Reussi Calvo; M. Eyherabide; F. Salvagiotti; A. Correndo; P. Barbagelata; G. Espósito Goya; J. Colazo and H. Echeverría. 2017. Can edaphic variables improve DTPA-based zinc diagnosis in corn? Soil Science Society of America Journal. DOI: 10.2136/sssaj2016.09.0316. </w:t>
+        <w:t>Correndo, A.A.; F.H. Gutiérrez-</w:t>
+      </w:r>
+      <w:proofErr w:type="spellStart"/>
+      <w:r>
+        <w:rPr>
+          <w:rFonts w:ascii="Calibri" w:hAnsi="Calibri" w:cs="Calibri"/>
+          <w:bCs/>
+          <w:lang w:val="en-US"/>
+        </w:rPr>
+        <w:t>Boem</w:t>
+      </w:r>
+      <w:proofErr w:type="spellEnd"/>
+      <w:r>
+        <w:rPr>
+          <w:rFonts w:ascii="Calibri" w:hAnsi="Calibri" w:cs="Calibri"/>
+          <w:bCs/>
+          <w:lang w:val="en-US"/>
+        </w:rPr>
+        <w:t xml:space="preserve">; F.O. García; C. Alvarez; C. Álvarez; A. Angeli; P. Barbieri; M. Barraco; A. Berardo; M. Boxler; P. Calviño; J.E. Capurro; H. Carta; O. Caviglia; I.A. </w:t>
+      </w:r>
+      <w:proofErr w:type="spellStart"/>
+      <w:r>
+        <w:rPr>
+          <w:rFonts w:ascii="Calibri" w:hAnsi="Calibri" w:cs="Calibri"/>
+          <w:bCs/>
+          <w:lang w:val="en-US"/>
+        </w:rPr>
+        <w:t>Ciampitti</w:t>
+      </w:r>
+      <w:proofErr w:type="spellEnd"/>
+      <w:r>
+        <w:rPr>
+          <w:rFonts w:ascii="Calibri" w:hAnsi="Calibri" w:cs="Calibri"/>
+          <w:bCs/>
+          <w:lang w:val="en-US"/>
+        </w:rPr>
+        <w:t>; M. Díaz-Zorita; S. Díaz-</w:t>
+      </w:r>
+      <w:proofErr w:type="spellStart"/>
+      <w:r>
+        <w:rPr>
+          <w:rFonts w:ascii="Calibri" w:hAnsi="Calibri" w:cs="Calibri"/>
+          <w:bCs/>
+          <w:lang w:val="en-US"/>
+        </w:rPr>
+        <w:t>Valdéz</w:t>
+      </w:r>
+      <w:proofErr w:type="spellEnd"/>
+      <w:r>
+        <w:rPr>
+          <w:rFonts w:ascii="Calibri" w:hAnsi="Calibri" w:cs="Calibri"/>
+          <w:bCs/>
+          <w:lang w:val="en-US"/>
+        </w:rPr>
+        <w:t xml:space="preserve">; H.E. Echeverría; G. Espósito; M. Ferrari; G.N. Ferraris; S. </w:t>
+      </w:r>
+      <w:proofErr w:type="spellStart"/>
+      <w:r>
+        <w:rPr>
+          <w:rFonts w:ascii="Calibri" w:hAnsi="Calibri" w:cs="Calibri"/>
+          <w:bCs/>
+          <w:lang w:val="en-US"/>
+        </w:rPr>
+        <w:t>Gambaudo</w:t>
+      </w:r>
+      <w:proofErr w:type="spellEnd"/>
+      <w:r>
+        <w:rPr>
+          <w:rFonts w:ascii="Calibri" w:hAnsi="Calibri" w:cs="Calibri"/>
+          <w:bCs/>
+          <w:lang w:val="en-US"/>
+        </w:rPr>
+        <w:t xml:space="preserve">; V. Gudelj; J.P. </w:t>
+      </w:r>
+      <w:proofErr w:type="spellStart"/>
+      <w:r>
+        <w:rPr>
+          <w:rFonts w:ascii="Calibri" w:hAnsi="Calibri" w:cs="Calibri"/>
+          <w:bCs/>
+          <w:lang w:val="en-US"/>
+        </w:rPr>
+        <w:t>Loeleu</w:t>
+      </w:r>
+      <w:proofErr w:type="spellEnd"/>
+      <w:r>
+        <w:rPr>
+          <w:rFonts w:ascii="Calibri" w:hAnsi="Calibri" w:cs="Calibri"/>
+          <w:bCs/>
+          <w:lang w:val="en-US"/>
+        </w:rPr>
+        <w:t xml:space="preserve">; R.J.M. Melchiori; J. </w:t>
+      </w:r>
+      <w:proofErr w:type="spellStart"/>
+      <w:r>
+        <w:rPr>
+          <w:rFonts w:ascii="Calibri" w:hAnsi="Calibri" w:cs="Calibri"/>
+          <w:bCs/>
+          <w:lang w:val="en-US"/>
+        </w:rPr>
+        <w:t>Molinow</w:t>
+      </w:r>
+      <w:proofErr w:type="spellEnd"/>
+      <w:r>
+        <w:rPr>
+          <w:rFonts w:ascii="Calibri" w:hAnsi="Calibri" w:cs="Calibri"/>
+          <w:bCs/>
+          <w:lang w:val="en-US"/>
+        </w:rPr>
+        <w:t xml:space="preserve">; JM. </w:t>
+      </w:r>
+      <w:proofErr w:type="spellStart"/>
+      <w:r>
+        <w:rPr>
+          <w:rFonts w:ascii="Calibri" w:hAnsi="Calibri" w:cs="Calibri"/>
+          <w:bCs/>
+          <w:lang w:val="en-US"/>
+        </w:rPr>
+        <w:t>Orcellet</w:t>
+      </w:r>
+      <w:proofErr w:type="spellEnd"/>
+      <w:r>
+        <w:rPr>
+          <w:rFonts w:ascii="Calibri" w:hAnsi="Calibri" w:cs="Calibri"/>
+          <w:bCs/>
+          <w:lang w:val="en-US"/>
+        </w:rPr>
+        <w:t xml:space="preserve">; A. Pagani; J.M. </w:t>
+      </w:r>
+      <w:proofErr w:type="spellStart"/>
+      <w:r>
+        <w:rPr>
+          <w:rFonts w:ascii="Calibri" w:hAnsi="Calibri" w:cs="Calibri"/>
+          <w:bCs/>
+          <w:lang w:val="en-US"/>
+        </w:rPr>
+        <w:t>Pautasso</w:t>
+      </w:r>
+      <w:proofErr w:type="spellEnd"/>
+      <w:r>
+        <w:rPr>
+          <w:rFonts w:ascii="Calibri" w:hAnsi="Calibri" w:cs="Calibri"/>
+          <w:bCs/>
+          <w:lang w:val="en-US"/>
+        </w:rPr>
+        <w:t xml:space="preserve">; N.I. </w:t>
+      </w:r>
+      <w:proofErr w:type="spellStart"/>
+      <w:r>
+        <w:rPr>
+          <w:rFonts w:ascii="Calibri" w:hAnsi="Calibri" w:cs="Calibri"/>
+          <w:bCs/>
+          <w:lang w:val="en-US"/>
+        </w:rPr>
+        <w:t>Reussi</w:t>
+      </w:r>
+      <w:proofErr w:type="spellEnd"/>
+      <w:r>
+        <w:rPr>
+          <w:rFonts w:ascii="Calibri" w:hAnsi="Calibri" w:cs="Calibri"/>
+          <w:bCs/>
+          <w:lang w:val="en-US"/>
+        </w:rPr>
+        <w:t xml:space="preserve"> Calvo; M. Redel; S. Rillo; H. Rimski-Korsakov; H.R. Sainz-Rozas; M. Saks; M.G. </w:t>
+      </w:r>
+      <w:proofErr w:type="spellStart"/>
+      <w:r>
+        <w:rPr>
+          <w:rFonts w:ascii="Calibri" w:hAnsi="Calibri" w:cs="Calibri"/>
+          <w:bCs/>
+          <w:lang w:val="en-US"/>
+        </w:rPr>
+        <w:t>Tellería</w:t>
+      </w:r>
+      <w:proofErr w:type="spellEnd"/>
+      <w:r>
+        <w:rPr>
+          <w:rFonts w:ascii="Calibri" w:hAnsi="Calibri" w:cs="Calibri"/>
+          <w:bCs/>
+          <w:lang w:val="en-US"/>
+        </w:rPr>
+        <w:t xml:space="preserve">; L. Ventimiglia; J.L. </w:t>
+      </w:r>
+      <w:proofErr w:type="spellStart"/>
+      <w:r>
+        <w:rPr>
+          <w:rFonts w:ascii="Calibri" w:hAnsi="Calibri" w:cs="Calibri"/>
+          <w:bCs/>
+          <w:lang w:val="en-US"/>
+        </w:rPr>
+        <w:t>Zorzín</w:t>
+      </w:r>
+      <w:proofErr w:type="spellEnd"/>
+      <w:r>
+        <w:rPr>
+          <w:rFonts w:ascii="Calibri" w:hAnsi="Calibri" w:cs="Calibri"/>
+          <w:bCs/>
+          <w:lang w:val="en-US"/>
+        </w:rPr>
+        <w:t xml:space="preserve">; </w:t>
+      </w:r>
+      <w:proofErr w:type="spellStart"/>
+      <w:r>
+        <w:rPr>
+          <w:rFonts w:ascii="Calibri" w:hAnsi="Calibri" w:cs="Calibri"/>
+          <w:bCs/>
+          <w:lang w:val="en-US"/>
+        </w:rPr>
+        <w:t>Ma.M</w:t>
+      </w:r>
+      <w:proofErr w:type="spellEnd"/>
+      <w:r>
+        <w:rPr>
+          <w:rFonts w:ascii="Calibri" w:hAnsi="Calibri" w:cs="Calibri"/>
+          <w:bCs/>
+          <w:lang w:val="en-US"/>
+        </w:rPr>
+        <w:t xml:space="preserve">. Zubillaga; F. </w:t>
+      </w:r>
+      <w:proofErr w:type="spellStart"/>
+      <w:r>
+        <w:rPr>
+          <w:rFonts w:ascii="Calibri" w:hAnsi="Calibri" w:cs="Calibri"/>
+          <w:bCs/>
+          <w:lang w:val="en-US"/>
+        </w:rPr>
+        <w:t>Salvagiotti</w:t>
+      </w:r>
+      <w:proofErr w:type="spellEnd"/>
+      <w:r>
+        <w:rPr>
+          <w:rFonts w:ascii="Calibri" w:hAnsi="Calibri" w:cs="Calibri"/>
+          <w:bCs/>
+          <w:lang w:val="en-US"/>
+        </w:rPr>
+        <w:t>. 2021. Attainable yield and soil texture as drivers of maize response to nitrogen: A synthesis analysis for Argentina. Field Crops Research https://doi.org/10.1016/j.fcr.2021.108299.</w:t>
       </w:r>
     </w:p>
     <w:p>
@@ -5840,18 +6427,80 @@
         <w:rPr>
           <w:rFonts w:ascii="Calibri" w:hAnsi="Calibri" w:cs="Calibri"/>
           <w:bCs/>
-          <w:color w:val="000000"/>
-          <w:lang w:val="en-US"/>
-        </w:rPr>
-      </w:pPr>
-      <w:r>
-        <w:rPr>
-          <w:rFonts w:ascii="Calibri" w:hAnsi="Calibri" w:cs="Calibri"/>
-          <w:bCs/>
-          <w:color w:val="000000"/>
-          <w:lang w:val="en-US"/>
-        </w:rPr>
-        <w:t>Reussi Calvo, N.I.; N. Wyngaard; J.M. Orcellet; H.R. Sainz Rozas and H.E. Echeverría. 2018. Predicting field apparent nitrogen mineralization from anaerobically incubated nitrogen. Soil Science Society of America Journal 82:502-508.</w:t>
+          <w:lang w:val="en-US"/>
+        </w:rPr>
+      </w:pPr>
+      <w:proofErr w:type="spellStart"/>
+      <w:r>
+        <w:rPr>
+          <w:rFonts w:ascii="Calibri" w:hAnsi="Calibri" w:cs="Calibri"/>
+          <w:bCs/>
+          <w:lang w:val="en-US"/>
+        </w:rPr>
+        <w:t>Giletto</w:t>
+      </w:r>
+      <w:proofErr w:type="spellEnd"/>
+      <w:r>
+        <w:rPr>
+          <w:rFonts w:ascii="Calibri" w:hAnsi="Calibri" w:cs="Calibri"/>
+          <w:bCs/>
+          <w:lang w:val="en-US"/>
+        </w:rPr>
+        <w:t xml:space="preserve">, C.; W. </w:t>
+      </w:r>
+      <w:proofErr w:type="spellStart"/>
+      <w:r>
+        <w:rPr>
+          <w:rFonts w:ascii="Calibri" w:hAnsi="Calibri" w:cs="Calibri"/>
+          <w:bCs/>
+          <w:lang w:val="en-US"/>
+        </w:rPr>
+        <w:t>Carciochi</w:t>
+      </w:r>
+      <w:proofErr w:type="spellEnd"/>
+      <w:r>
+        <w:rPr>
+          <w:rFonts w:ascii="Calibri" w:hAnsi="Calibri" w:cs="Calibri"/>
+          <w:bCs/>
+          <w:lang w:val="en-US"/>
+        </w:rPr>
+        <w:t xml:space="preserve">; F. Mateos </w:t>
+      </w:r>
+      <w:proofErr w:type="spellStart"/>
+      <w:r>
+        <w:rPr>
+          <w:rFonts w:ascii="Calibri" w:hAnsi="Calibri" w:cs="Calibri"/>
+          <w:bCs/>
+          <w:lang w:val="en-US"/>
+        </w:rPr>
+        <w:t>Inchauspe</w:t>
+      </w:r>
+      <w:proofErr w:type="spellEnd"/>
+      <w:r>
+        <w:rPr>
+          <w:rFonts w:ascii="Calibri" w:hAnsi="Calibri" w:cs="Calibri"/>
+          <w:bCs/>
+          <w:lang w:val="en-US"/>
+        </w:rPr>
+        <w:t xml:space="preserve">; A. Alejandro; J. Delfino; S.E. Silva; M.N. Cassino and N.I. </w:t>
+      </w:r>
+      <w:proofErr w:type="spellStart"/>
+      <w:r>
+        <w:rPr>
+          <w:rFonts w:ascii="Calibri" w:hAnsi="Calibri" w:cs="Calibri"/>
+          <w:bCs/>
+          <w:lang w:val="en-US"/>
+        </w:rPr>
+        <w:t>Reussi</w:t>
+      </w:r>
+      <w:proofErr w:type="spellEnd"/>
+      <w:r>
+        <w:rPr>
+          <w:rFonts w:ascii="Calibri" w:hAnsi="Calibri" w:cs="Calibri"/>
+          <w:bCs/>
+          <w:lang w:val="en-US"/>
+        </w:rPr>
+        <w:t xml:space="preserve"> Calvo. 2022. Nitrogen Agronomic Efficiency and Estimated Losses in Potato with Enhanced-Efficiency Fertilizers. Archives of Agronomy and Soil Science. https://doi.org/10.1080/03650340.2022.2047943.</w:t>
       </w:r>
     </w:p>
     <w:p>
@@ -5871,7 +6520,43 @@
           <w:bCs/>
           <w:lang w:val="en-US"/>
         </w:rPr>
-        <w:t xml:space="preserve">Carciochi, W.D.; N.I. Reussi Calvo; N. Wyngaard; G. Divito; M. Eyherabide and H.E. Echeverría. 2019. Prognosis and diagnosis of sulfur status in maize by plant analysis. European Journal of Agronomy 108: 1-10. </w:t>
+        <w:t xml:space="preserve">Maltese, N.E.; W.D. </w:t>
+      </w:r>
+      <w:proofErr w:type="spellStart"/>
+      <w:r>
+        <w:rPr>
+          <w:rFonts w:ascii="Calibri" w:hAnsi="Calibri" w:cs="Calibri"/>
+          <w:bCs/>
+          <w:lang w:val="en-US"/>
+        </w:rPr>
+        <w:t>Carciochi</w:t>
+      </w:r>
+      <w:proofErr w:type="spellEnd"/>
+      <w:r>
+        <w:rPr>
+          <w:rFonts w:ascii="Calibri" w:hAnsi="Calibri" w:cs="Calibri"/>
+          <w:bCs/>
+          <w:lang w:val="en-US"/>
+        </w:rPr>
+        <w:t xml:space="preserve">; O.P. Caviglia; H.R. Iglesias M.P.; N.I. </w:t>
+      </w:r>
+      <w:proofErr w:type="spellStart"/>
+      <w:r>
+        <w:rPr>
+          <w:rFonts w:ascii="Calibri" w:hAnsi="Calibri" w:cs="Calibri"/>
+          <w:bCs/>
+          <w:lang w:val="en-US"/>
+        </w:rPr>
+        <w:t>Reussi</w:t>
+      </w:r>
+      <w:proofErr w:type="spellEnd"/>
+      <w:r>
+        <w:rPr>
+          <w:rFonts w:ascii="Calibri" w:hAnsi="Calibri" w:cs="Calibri"/>
+          <w:bCs/>
+          <w:lang w:val="en-US"/>
+        </w:rPr>
+        <w:t xml:space="preserve"> Calvo. 2025. Greenness index profile in maize canopy: Implications for crop N status diagnosis. Field Crops Research https://doi.org/10.1016/j.fcr.2025.109824.</w:t>
       </w:r>
     </w:p>
     <w:p>
@@ -5891,22 +6576,79 @@
           <w:bCs/>
           <w:lang w:val="en-US"/>
         </w:rPr>
-        <w:t xml:space="preserve">Reussi Calvo, N.I.; N. Wyngaard; I. Queirolo; P. Prystupa and H.R. Sainz Rozas. </w:t>
-      </w:r>
-      <w:r>
-        <w:rPr>
-          <w:rFonts w:ascii="Calibri" w:hAnsi="Calibri" w:cs="Calibri"/>
-          <w:bCs/>
-        </w:rPr>
-        <w:t>2020. Canopy Indices: a Model to Estimate the Nitrogen Rate for Barley and Wheat</w:t>
-      </w:r>
-      <w:r>
-        <w:rPr>
-          <w:rFonts w:ascii="Calibri" w:hAnsi="Calibri" w:cs="Calibri"/>
-          <w:bCs/>
-          <w:lang w:val="en-US"/>
-        </w:rPr>
-        <w:t>. Journal of Soil Science and Plant Nutrition (DOI: 10.1007/s42729-020-00307-w).</w:t>
+        <w:t xml:space="preserve">Maltese, N.E.; W.D. </w:t>
+      </w:r>
+      <w:proofErr w:type="spellStart"/>
+      <w:r>
+        <w:rPr>
+          <w:rFonts w:ascii="Calibri" w:hAnsi="Calibri" w:cs="Calibri"/>
+          <w:bCs/>
+          <w:lang w:val="en-US"/>
+        </w:rPr>
+        <w:t>Carciochi</w:t>
+      </w:r>
+      <w:proofErr w:type="spellEnd"/>
+      <w:r>
+        <w:rPr>
+          <w:rFonts w:ascii="Calibri" w:hAnsi="Calibri" w:cs="Calibri"/>
+          <w:bCs/>
+          <w:lang w:val="en-US"/>
+        </w:rPr>
+        <w:t xml:space="preserve">; O.P. Caviglia; H.R. Sainz Rozas; M. García; A.O. Lapaz; I.A. </w:t>
+      </w:r>
+      <w:proofErr w:type="spellStart"/>
+      <w:r>
+        <w:rPr>
+          <w:rFonts w:ascii="Calibri" w:hAnsi="Calibri" w:cs="Calibri"/>
+          <w:bCs/>
+          <w:lang w:val="en-US"/>
+        </w:rPr>
+        <w:t>Ciampitti</w:t>
+      </w:r>
+      <w:proofErr w:type="spellEnd"/>
+      <w:r>
+        <w:rPr>
+          <w:rFonts w:ascii="Calibri" w:hAnsi="Calibri" w:cs="Calibri"/>
+          <w:bCs/>
+          <w:lang w:val="en-US"/>
+        </w:rPr>
+        <w:t xml:space="preserve">; N.I. </w:t>
+      </w:r>
+      <w:proofErr w:type="spellStart"/>
+      <w:r>
+        <w:rPr>
+          <w:rFonts w:ascii="Calibri" w:hAnsi="Calibri" w:cs="Calibri"/>
+          <w:bCs/>
+          <w:lang w:val="en-US"/>
+        </w:rPr>
+        <w:t>Reussi</w:t>
+      </w:r>
+      <w:proofErr w:type="spellEnd"/>
+      <w:r>
+        <w:rPr>
+          <w:rFonts w:ascii="Calibri" w:hAnsi="Calibri" w:cs="Calibri"/>
+          <w:bCs/>
+          <w:lang w:val="en-US"/>
+        </w:rPr>
+        <w:t xml:space="preserve"> Calvo. 2024. Assessing the effect of split and additional late N </w:t>
+      </w:r>
+      <w:proofErr w:type="spellStart"/>
+      <w:r>
+        <w:rPr>
+          <w:rFonts w:ascii="Calibri" w:hAnsi="Calibri" w:cs="Calibri"/>
+          <w:bCs/>
+          <w:lang w:val="en-US"/>
+        </w:rPr>
+        <w:t>fertilisation</w:t>
+      </w:r>
+      <w:proofErr w:type="spellEnd"/>
+      <w:r>
+        <w:rPr>
+          <w:rFonts w:ascii="Calibri" w:hAnsi="Calibri" w:cs="Calibri"/>
+          <w:bCs/>
+          <w:lang w:val="en-US"/>
+        </w:rPr>
+        <w:t xml:space="preserve"> on N economy of maize. Field Crops Research https://doi.org/10.1016/j.fcr.2024.109279.</w:t>
       </w:r>
     </w:p>
     <w:p>
@@ -5926,7 +6668,133 @@
           <w:bCs/>
           <w:lang w:val="en-US"/>
         </w:rPr>
-        <w:t>Martínez Cuestaa, N.; N. Wyngaard; H. Saínz Rozas; N.I. Reussi Calvo; W. Carciochi; M. Eyherabide; J.C. Colazo; M. Barraco; E.A. Guertald and P. Barbieri. 2020. Determining mehlich-3 and DTPA extractable soil zinc optimum economic threshold for maize. Soil Use and Management 00:1-13 (doi: 10.1111/SUM.12657).</w:t>
+        <w:t xml:space="preserve">Martínez </w:t>
+      </w:r>
+      <w:proofErr w:type="spellStart"/>
+      <w:r>
+        <w:rPr>
+          <w:rFonts w:ascii="Calibri" w:hAnsi="Calibri" w:cs="Calibri"/>
+          <w:bCs/>
+          <w:lang w:val="en-US"/>
+        </w:rPr>
+        <w:t>Cuestaa</w:t>
+      </w:r>
+      <w:proofErr w:type="spellEnd"/>
+      <w:r>
+        <w:rPr>
+          <w:rFonts w:ascii="Calibri" w:hAnsi="Calibri" w:cs="Calibri"/>
+          <w:bCs/>
+          <w:lang w:val="en-US"/>
+        </w:rPr>
+        <w:t xml:space="preserve">, N.; N. Wyngaard; H. </w:t>
+      </w:r>
+      <w:proofErr w:type="spellStart"/>
+      <w:r>
+        <w:rPr>
+          <w:rFonts w:ascii="Calibri" w:hAnsi="Calibri" w:cs="Calibri"/>
+          <w:bCs/>
+          <w:lang w:val="en-US"/>
+        </w:rPr>
+        <w:t>Saínz</w:t>
+      </w:r>
+      <w:proofErr w:type="spellEnd"/>
+      <w:r>
+        <w:rPr>
+          <w:rFonts w:ascii="Calibri" w:hAnsi="Calibri" w:cs="Calibri"/>
+          <w:bCs/>
+          <w:lang w:val="en-US"/>
+        </w:rPr>
+        <w:t xml:space="preserve"> Rozas; N.I. </w:t>
+      </w:r>
+      <w:proofErr w:type="spellStart"/>
+      <w:r>
+        <w:rPr>
+          <w:rFonts w:ascii="Calibri" w:hAnsi="Calibri" w:cs="Calibri"/>
+          <w:bCs/>
+          <w:lang w:val="en-US"/>
+        </w:rPr>
+        <w:t>Reussi</w:t>
+      </w:r>
+      <w:proofErr w:type="spellEnd"/>
+      <w:r>
+        <w:rPr>
+          <w:rFonts w:ascii="Calibri" w:hAnsi="Calibri" w:cs="Calibri"/>
+          <w:bCs/>
+          <w:lang w:val="en-US"/>
+        </w:rPr>
+        <w:t xml:space="preserve"> Calvo; W. </w:t>
+      </w:r>
+      <w:proofErr w:type="spellStart"/>
+      <w:r>
+        <w:rPr>
+          <w:rFonts w:ascii="Calibri" w:hAnsi="Calibri" w:cs="Calibri"/>
+          <w:bCs/>
+          <w:lang w:val="en-US"/>
+        </w:rPr>
+        <w:t>Carciochi</w:t>
+      </w:r>
+      <w:proofErr w:type="spellEnd"/>
+      <w:r>
+        <w:rPr>
+          <w:rFonts w:ascii="Calibri" w:hAnsi="Calibri" w:cs="Calibri"/>
+          <w:bCs/>
+          <w:lang w:val="en-US"/>
+        </w:rPr>
+        <w:t xml:space="preserve">; M. </w:t>
+      </w:r>
+      <w:proofErr w:type="spellStart"/>
+      <w:r>
+        <w:rPr>
+          <w:rFonts w:ascii="Calibri" w:hAnsi="Calibri" w:cs="Calibri"/>
+          <w:bCs/>
+          <w:lang w:val="en-US"/>
+        </w:rPr>
+        <w:t>Eyherabide</w:t>
+      </w:r>
+      <w:proofErr w:type="spellEnd"/>
+      <w:r>
+        <w:rPr>
+          <w:rFonts w:ascii="Calibri" w:hAnsi="Calibri" w:cs="Calibri"/>
+          <w:bCs/>
+          <w:lang w:val="en-US"/>
+        </w:rPr>
+        <w:t xml:space="preserve">; J.C. Colazo; M. Barraco; E.A. </w:t>
+      </w:r>
+      <w:proofErr w:type="spellStart"/>
+      <w:r>
+        <w:rPr>
+          <w:rFonts w:ascii="Calibri" w:hAnsi="Calibri" w:cs="Calibri"/>
+          <w:bCs/>
+          <w:lang w:val="en-US"/>
+        </w:rPr>
+        <w:t>Guertald</w:t>
+      </w:r>
+      <w:proofErr w:type="spellEnd"/>
+      <w:r>
+        <w:rPr>
+          <w:rFonts w:ascii="Calibri" w:hAnsi="Calibri" w:cs="Calibri"/>
+          <w:bCs/>
+          <w:lang w:val="en-US"/>
+        </w:rPr>
+        <w:t xml:space="preserve"> and P. Barbieri. 2020. Determining mehlich-3 and DTPA extractable soil zinc optimum economic threshold for maize. Soil Use and Management 00:1-13 (</w:t>
+      </w:r>
+      <w:proofErr w:type="spellStart"/>
+      <w:r>
+        <w:rPr>
+          <w:rFonts w:ascii="Calibri" w:hAnsi="Calibri" w:cs="Calibri"/>
+          <w:bCs/>
+          <w:lang w:val="en-US"/>
+        </w:rPr>
+        <w:t>doi</w:t>
+      </w:r>
+      <w:proofErr w:type="spellEnd"/>
+      <w:r>
+        <w:rPr>
+          <w:rFonts w:ascii="Calibri" w:hAnsi="Calibri" w:cs="Calibri"/>
+          <w:bCs/>
+          <w:lang w:val="en-US"/>
+        </w:rPr>
+        <w:t>: 10.1111/SUM.12657).</w:t>
       </w:r>
     </w:p>
     <w:p>
@@ -5946,7 +6814,43 @@
           <w:bCs/>
           <w:lang w:val="en-US"/>
         </w:rPr>
-        <w:t>Tovar Hernandez, S.; N. Diovisalvi; W.D. Carciochi; N. Izquierdo; H.R. Sainz Rozas; F.O. Garcia and N.I. Reussi Calvo. 2021. Assessment of nitrogen diagnostic methods in sunflower. Agronomy Journal DOI: 10.1002/agj2.20685.</w:t>
+        <w:t xml:space="preserve">Moises, C.; F.H. Andrade; J.P. Monzon; N.I. </w:t>
+      </w:r>
+      <w:proofErr w:type="spellStart"/>
+      <w:r>
+        <w:rPr>
+          <w:rFonts w:ascii="Calibri" w:hAnsi="Calibri" w:cs="Calibri"/>
+          <w:bCs/>
+          <w:lang w:val="en-US"/>
+        </w:rPr>
+        <w:t>Reussi</w:t>
+      </w:r>
+      <w:proofErr w:type="spellEnd"/>
+      <w:r>
+        <w:rPr>
+          <w:rFonts w:ascii="Calibri" w:hAnsi="Calibri" w:cs="Calibri"/>
+          <w:bCs/>
+          <w:lang w:val="en-US"/>
+        </w:rPr>
+        <w:t xml:space="preserve"> Calvo; A. </w:t>
+      </w:r>
+      <w:proofErr w:type="spellStart"/>
+      <w:r>
+        <w:rPr>
+          <w:rFonts w:ascii="Calibri" w:hAnsi="Calibri" w:cs="Calibri"/>
+          <w:bCs/>
+          <w:lang w:val="en-US"/>
+        </w:rPr>
+        <w:t>Cerrudo</w:t>
+      </w:r>
+      <w:proofErr w:type="spellEnd"/>
+      <w:r>
+        <w:rPr>
+          <w:rFonts w:ascii="Calibri" w:hAnsi="Calibri" w:cs="Calibri"/>
+          <w:bCs/>
+          <w:lang w:val="en-US"/>
+        </w:rPr>
+        <w:t>. 2024. Nitrogen deficiency in maize fields of the Southern Pampas does not affect kernel number but reduces weight per kernel. Field Crops Research https://doi.org/10.1016/j.fcr.2024.109394.</w:t>
       </w:r>
     </w:p>
     <w:p>
@@ -5960,33 +6864,41 @@
           <w:lang w:val="en-US"/>
         </w:rPr>
       </w:pPr>
-      <w:r>
-        <w:rPr>
-          <w:rFonts w:ascii="Calibri" w:hAnsi="Calibri" w:cs="Calibri"/>
-          <w:bCs/>
-          <w:lang w:val="en-US"/>
-        </w:rPr>
-        <w:t xml:space="preserve">Correndo, A.A.; F.H. Gutiérrez-Boem; F.O. García; C. Alvarez; C. Álvarez; A. Angeli; P. Barbieri; M. Barraco; A. Berardo; M. Boxler; P. Calviño; J.E. Capurro; H. Carta; O. Caviglia; I.A. Ciampitti; M. Díaz-Zorita; S. Díaz-Valdéz; H.E. Echeverría; G. Espósito; M. Ferrari; G.N. Ferraris; S. Gambaudo; V. Gudelj; J.P. Loeleu; R.J.M. Melchiori; J. Molinow; JM. Orcellet; A. Pagani; J.M. Pautasso; N.I. Reussi Calvo; M. Redel; S. Rillo; H. Rimski-Korsakov; H.R. Sainz-Rozas; M. Saks; M.G. Tellería; L. Ventimiglia; J.L. Zorzín; Ma.M. Zubillaga; F. Salvagiotti. 2021. Attainable yield and soil texture as drivers of maize response to nitrogen: A synthesis analysis for Argentina. Field Crops Research </w:t>
-      </w:r>
-      <w:hyperlink r:id="rId12" w:history="1">
-        <w:r>
-          <w:rPr>
-            <w:rStyle w:val="Hipervnculo"/>
-            <w:rFonts w:ascii="Calibri" w:hAnsi="Calibri" w:cs="Calibri"/>
-            <w:bCs/>
-            <w:color w:val="auto"/>
-            <w:lang w:val="en-US"/>
-          </w:rPr>
-          <w:t>https://doi.org/10.1016/j.fcr.2021.108299</w:t>
-        </w:r>
-      </w:hyperlink>
-      <w:r>
-        <w:rPr>
-          <w:rFonts w:ascii="Calibri" w:hAnsi="Calibri" w:cs="Calibri"/>
-          <w:bCs/>
-          <w:lang w:val="en-US"/>
-        </w:rPr>
-        <w:t>.</w:t>
+      <w:proofErr w:type="spellStart"/>
+      <w:r>
+        <w:rPr>
+          <w:rFonts w:ascii="Calibri" w:hAnsi="Calibri" w:cs="Calibri"/>
+          <w:bCs/>
+          <w:lang w:val="en-US"/>
+        </w:rPr>
+        <w:t>Orcellet</w:t>
+      </w:r>
+      <w:proofErr w:type="spellEnd"/>
+      <w:r>
+        <w:rPr>
+          <w:rFonts w:ascii="Calibri" w:hAnsi="Calibri" w:cs="Calibri"/>
+          <w:bCs/>
+          <w:lang w:val="en-US"/>
+        </w:rPr>
+        <w:t xml:space="preserve">, J.M.; N.I. </w:t>
+      </w:r>
+      <w:proofErr w:type="spellStart"/>
+      <w:r>
+        <w:rPr>
+          <w:rFonts w:ascii="Calibri" w:hAnsi="Calibri" w:cs="Calibri"/>
+          <w:bCs/>
+          <w:lang w:val="en-US"/>
+        </w:rPr>
+        <w:t>Reussi</w:t>
+      </w:r>
+      <w:proofErr w:type="spellEnd"/>
+      <w:r>
+        <w:rPr>
+          <w:rFonts w:ascii="Calibri" w:hAnsi="Calibri" w:cs="Calibri"/>
+          <w:bCs/>
+          <w:lang w:val="en-US"/>
+        </w:rPr>
+        <w:t xml:space="preserve"> Calvo; H.R. Sainz Rozas; N. Wyngaard and H.E. Echeverría. 2016. Anaerobically incubated nitrogen improved nitrogen diagnosis in corn. Agronomy Journal 109: 291-298.</w:t>
       </w:r>
     </w:p>
     <w:p>
@@ -5997,46 +6909,26 @@
         <w:rPr>
           <w:rFonts w:ascii="Calibri" w:hAnsi="Calibri" w:cs="Calibri"/>
           <w:bCs/>
-          <w:color w:val="000000"/>
-          <w:lang w:val="en-US"/>
-        </w:rPr>
-      </w:pPr>
-      <w:r>
-        <w:rPr>
-          <w:rFonts w:ascii="Calibri" w:hAnsi="Calibri" w:cs="Calibri"/>
-          <w:bCs/>
-          <w:lang w:val="en-US"/>
-        </w:rPr>
-        <w:t>Gilleto, C.; W. Carciochi; F. Mateos Inchauspe; A. Alejandro; J. Delfino; S.E. Silva; M.N. Cassino and N.I. Reussi Calvo. 2022. Nitrogen Agronomic Efficiency and Estimated Losses in Potato with Enhanced-Efficiency Fertilizers. Archives of Agronomy and Soil Science.</w:t>
-      </w:r>
-      <w:r>
-        <w:rPr>
-          <w:rFonts w:ascii="Calibri" w:hAnsi="Calibri" w:cs="Calibri"/>
-          <w:bCs/>
-          <w:color w:val="000000"/>
-          <w:lang w:val="en-US"/>
-        </w:rPr>
-        <w:t xml:space="preserve"> </w:t>
-      </w:r>
-      <w:hyperlink r:id="rId13" w:history="1">
-        <w:r>
-          <w:rPr>
-            <w:rFonts w:ascii="Calibri" w:hAnsi="Calibri" w:cs="Calibri"/>
-            <w:bCs/>
-            <w:color w:val="000000"/>
-            <w:lang w:val="en-US"/>
-          </w:rPr>
-          <w:t>https://doi.org/10.1080/03650340.2022.2047943</w:t>
-        </w:r>
-      </w:hyperlink>
-      <w:r>
-        <w:rPr>
-          <w:rFonts w:ascii="Calibri" w:hAnsi="Calibri" w:cs="Calibri"/>
-          <w:bCs/>
-          <w:color w:val="000000"/>
-          <w:lang w:val="en-US"/>
-        </w:rPr>
-        <w:t>.</w:t>
+          <w:lang w:val="en-US"/>
+        </w:rPr>
+      </w:pPr>
+      <w:proofErr w:type="spellStart"/>
+      <w:r>
+        <w:rPr>
+          <w:rFonts w:ascii="Calibri" w:hAnsi="Calibri" w:cs="Calibri"/>
+          <w:bCs/>
+          <w:lang w:val="en-US"/>
+        </w:rPr>
+        <w:t>Reussi</w:t>
+      </w:r>
+      <w:proofErr w:type="spellEnd"/>
+      <w:r>
+        <w:rPr>
+          <w:rFonts w:ascii="Calibri" w:hAnsi="Calibri" w:cs="Calibri"/>
+          <w:bCs/>
+          <w:lang w:val="en-US"/>
+        </w:rPr>
+        <w:t xml:space="preserve"> Calvo, N.I.; H. Sainz Roza; H.E. Echeverría and A. Berardo. 2013. Contribution of anaerobiosis incubated nitrogen to the diagnosis of nitrogen status in spring wheat. Agronomy Journal 105: 321-328.</w:t>
       </w:r>
     </w:p>
     <w:p>
@@ -6047,36 +6939,9 @@
         <w:rPr>
           <w:rFonts w:ascii="Calibri" w:hAnsi="Calibri" w:cs="Calibri"/>
           <w:bCs/>
-          <w:color w:val="000000"/>
-          <w:lang w:val="en-US"/>
-        </w:rPr>
-      </w:pPr>
-      <w:r>
-        <w:rPr>
-          <w:rFonts w:ascii="Calibri" w:hAnsi="Calibri" w:cs="Calibri"/>
-          <w:bCs/>
-          <w:color w:val="000000"/>
-        </w:rPr>
-        <w:t xml:space="preserve">Reussi Calvo, N.I.; W. Carciochi; I. Queirolo; P. Prystupa and H.R. Sainz Rozas. </w:t>
-      </w:r>
-      <w:r>
-        <w:rPr>
-          <w:rFonts w:ascii="Calibri" w:hAnsi="Calibri" w:cs="Calibri"/>
-          <w:bCs/>
-          <w:color w:val="000000"/>
-          <w:lang w:val="de-DE"/>
-        </w:rPr>
-        <w:t>2022. Economic optimum nitrogen rate analysis for feed and malting barley</w:t>
-      </w:r>
-      <w:r>
-        <w:rPr>
-          <w:rFonts w:ascii="Calibri" w:hAnsi="Calibri" w:cs="Calibri"/>
-          <w:bCs/>
-          <w:color w:val="000000"/>
-          <w:lang w:val="en-US"/>
-        </w:rPr>
-        <w:t>. Crop Science, 1–14. https://doi.org/10.1002/csc2.20808.</w:t>
-      </w:r>
+          <w:lang w:val="en-US"/>
+        </w:rPr>
+      </w:pPr>
     </w:p>
     <w:p>
       <w:pPr>
@@ -6089,14 +6954,59 @@
           <w:lang w:val="en-US"/>
         </w:rPr>
       </w:pPr>
-      <w:r>
-        <w:rPr>
-          <w:rFonts w:ascii="Calibri" w:hAnsi="Calibri" w:cs="Calibri"/>
-          <w:bCs/>
-          <w:lang w:val="en-US"/>
-        </w:rPr>
-        <w:lastRenderedPageBreak/>
-        <w:t>Tovar Hernandez, S.; W.D. Carciochi; N. Izquierdo; N. Wyngaard; P.A. Barbieri and N.I. Reussi Calvo. 2023. Assessment of nitrogen diagnostic methods in sunflower. Crops Science DOI: doi.org/10.1002/csc2.20932.</w:t>
+      <w:proofErr w:type="spellStart"/>
+      <w:r>
+        <w:rPr>
+          <w:rFonts w:ascii="Calibri" w:hAnsi="Calibri" w:cs="Calibri"/>
+          <w:bCs/>
+          <w:lang w:val="en-US"/>
+        </w:rPr>
+        <w:t>Reussi</w:t>
+      </w:r>
+      <w:proofErr w:type="spellEnd"/>
+      <w:r>
+        <w:rPr>
+          <w:rFonts w:ascii="Calibri" w:hAnsi="Calibri" w:cs="Calibri"/>
+          <w:bCs/>
+          <w:lang w:val="en-US"/>
+        </w:rPr>
+        <w:t xml:space="preserve"> Calvo, N.I.; H. Sainz Roza; H.E. Echeverría and N. </w:t>
+      </w:r>
+      <w:proofErr w:type="spellStart"/>
+      <w:r>
+        <w:rPr>
+          <w:rFonts w:ascii="Calibri" w:hAnsi="Calibri" w:cs="Calibri"/>
+          <w:bCs/>
+          <w:lang w:val="en-US"/>
+        </w:rPr>
+        <w:t>Diovisalvi</w:t>
+      </w:r>
+      <w:proofErr w:type="spellEnd"/>
+      <w:r>
+        <w:rPr>
+          <w:rFonts w:ascii="Calibri" w:hAnsi="Calibri" w:cs="Calibri"/>
+          <w:bCs/>
+          <w:lang w:val="en-US"/>
+        </w:rPr>
+        <w:t xml:space="preserve">. 2015. Using canopy indices to quantify the </w:t>
+      </w:r>
+      <w:proofErr w:type="gramStart"/>
+      <w:r>
+        <w:rPr>
+          <w:rFonts w:ascii="Calibri" w:hAnsi="Calibri" w:cs="Calibri"/>
+          <w:bCs/>
+          <w:lang w:val="en-US"/>
+        </w:rPr>
+        <w:t>economic optimum nitrogen</w:t>
+      </w:r>
+      <w:proofErr w:type="gramEnd"/>
+      <w:r>
+        <w:rPr>
+          <w:rFonts w:ascii="Calibri" w:hAnsi="Calibri" w:cs="Calibri"/>
+          <w:bCs/>
+          <w:lang w:val="en-US"/>
+        </w:rPr>
+        <w:t xml:space="preserve"> rate in spring wheat. Agronomy Journal 107: 459-465.</w:t>
       </w:r>
     </w:p>
     <w:p>
@@ -6110,25 +7020,42 @@
           <w:lang w:val="en-US"/>
         </w:rPr>
       </w:pPr>
-      <w:r>
-        <w:rPr>
-          <w:rFonts w:ascii="Calibri" w:hAnsi="Calibri" w:cs="Calibri"/>
-          <w:bCs/>
-          <w:lang w:val="en-US"/>
-        </w:rPr>
-        <w:t xml:space="preserve">Maltese, N.E.; W.D. Carciochi; O.P. Caviglia; H.R. Sainz Rozas; M. García; A.O. Lapaz; I.A. Ciampitti; N.I. Reussi Calvo. 2024. Assessing the effect of split and additional late N fertilisation on N economy of maize. Field Crops Research </w:t>
-      </w:r>
-      <w:hyperlink r:id="rId14" w:history="1">
-        <w:r>
-          <w:rPr>
-            <w:rStyle w:val="Hipervnculo"/>
-            <w:rFonts w:ascii="Calibri" w:hAnsi="Calibri" w:cs="Calibri"/>
-            <w:bCs/>
-            <w:lang w:val="en-US"/>
-          </w:rPr>
-          <w:t>https://doi.org/10.1016/j.fcr.2024.109279</w:t>
-        </w:r>
-      </w:hyperlink>
+      <w:proofErr w:type="spellStart"/>
+      <w:r>
+        <w:rPr>
+          <w:rFonts w:ascii="Calibri" w:hAnsi="Calibri" w:cs="Calibri"/>
+          <w:bCs/>
+          <w:lang w:val="en-US"/>
+        </w:rPr>
+        <w:t>Reussi</w:t>
+      </w:r>
+      <w:proofErr w:type="spellEnd"/>
+      <w:r>
+        <w:rPr>
+          <w:rFonts w:ascii="Calibri" w:hAnsi="Calibri" w:cs="Calibri"/>
+          <w:bCs/>
+          <w:lang w:val="en-US"/>
+        </w:rPr>
+        <w:t xml:space="preserve"> Calvo, N.I.; N. Wyngaard; I. Queirolo; P. </w:t>
+      </w:r>
+      <w:proofErr w:type="spellStart"/>
+      <w:r>
+        <w:rPr>
+          <w:rFonts w:ascii="Calibri" w:hAnsi="Calibri" w:cs="Calibri"/>
+          <w:bCs/>
+          <w:lang w:val="en-US"/>
+        </w:rPr>
+        <w:t>Prystupa</w:t>
+      </w:r>
+      <w:proofErr w:type="spellEnd"/>
+      <w:r>
+        <w:rPr>
+          <w:rFonts w:ascii="Calibri" w:hAnsi="Calibri" w:cs="Calibri"/>
+          <w:bCs/>
+          <w:lang w:val="en-US"/>
+        </w:rPr>
+        <w:t xml:space="preserve"> and H.R. Sainz Rozas. 2020. Canopy Indices: a Model to Estimate the Nitrogen Rate for Barley and Wheat. Journal of Soil Science and Plant Nutrition (DOI: 10.1007/s42729-020-00307-w).</w:t>
+      </w:r>
     </w:p>
     <w:p>
       <w:pPr>
@@ -6141,25 +7068,42 @@
           <w:lang w:val="en-US"/>
         </w:rPr>
       </w:pPr>
-      <w:r>
-        <w:rPr>
-          <w:rFonts w:ascii="Calibri" w:hAnsi="Calibri" w:cs="Calibri"/>
-          <w:bCs/>
-          <w:lang w:val="en-US"/>
-        </w:rPr>
-        <w:t xml:space="preserve">Moises, C.; F.H. Andrade; J.P. Monzon; N.I. Reussi Calvo; A. Cerrudo. 2024. Nitrogen deficiency in maize fields of the Southern Pampas does not affect kernel number but reduces weight per kernel. Field Crops Research </w:t>
-      </w:r>
-      <w:hyperlink r:id="rId15" w:history="1">
-        <w:r>
-          <w:rPr>
-            <w:rStyle w:val="Hipervnculo"/>
-            <w:rFonts w:ascii="Calibri" w:hAnsi="Calibri" w:cs="Calibri"/>
-            <w:bCs/>
-            <w:lang w:val="en-US"/>
-          </w:rPr>
-          <w:t>https://doi.org/10.1016/j.fcr.2024.109394</w:t>
-        </w:r>
-      </w:hyperlink>
+      <w:proofErr w:type="spellStart"/>
+      <w:r>
+        <w:rPr>
+          <w:rFonts w:ascii="Calibri" w:hAnsi="Calibri" w:cs="Calibri"/>
+          <w:bCs/>
+          <w:lang w:val="en-US"/>
+        </w:rPr>
+        <w:t>Reussi</w:t>
+      </w:r>
+      <w:proofErr w:type="spellEnd"/>
+      <w:r>
+        <w:rPr>
+          <w:rFonts w:ascii="Calibri" w:hAnsi="Calibri" w:cs="Calibri"/>
+          <w:bCs/>
+          <w:lang w:val="en-US"/>
+        </w:rPr>
+        <w:t xml:space="preserve"> Calvo, N.I.; N. Wyngaard; J.M. </w:t>
+      </w:r>
+      <w:proofErr w:type="spellStart"/>
+      <w:r>
+        <w:rPr>
+          <w:rFonts w:ascii="Calibri" w:hAnsi="Calibri" w:cs="Calibri"/>
+          <w:bCs/>
+          <w:lang w:val="en-US"/>
+        </w:rPr>
+        <w:t>Orcellet</w:t>
+      </w:r>
+      <w:proofErr w:type="spellEnd"/>
+      <w:r>
+        <w:rPr>
+          <w:rFonts w:ascii="Calibri" w:hAnsi="Calibri" w:cs="Calibri"/>
+          <w:bCs/>
+          <w:lang w:val="en-US"/>
+        </w:rPr>
+        <w:t>; H.R. Sainz Rozas and H.E. Echeverría. 2018. Predicting field apparent nitrogen mineralization from anaerobically incubated nitrogen. Soil Science Society of America Journal 82:502-508.</w:t>
+      </w:r>
     </w:p>
     <w:p>
       <w:pPr>
@@ -6172,13 +7116,59 @@
           <w:lang w:val="en-US"/>
         </w:rPr>
       </w:pPr>
-      <w:r>
-        <w:rPr>
-          <w:rFonts w:ascii="Calibri" w:hAnsi="Calibri" w:cs="Calibri"/>
-          <w:bCs/>
-          <w:lang w:val="en-US"/>
-        </w:rPr>
-        <w:t>Barbieri, P.; C. Crespo; N. Wyngaard; M. Eyherabide; N. Martinez Cuesta; N.I. Reussi Calvo; H. Sainz Rozas; H. Angelini; W. Carciochi; V. Gudelj; G. Espósito Goya; F. Salvagiotti; N.G. Ferraris; H. Sanchez; L. Ventimiglia; L. Torrens Baudrix. 2024. Exploring maize grain yield response to boron fertilization in Mollisols: Critical thresholds and predictive models. J. Plant Nutr. Soil Sci. 2024: 1-11.</w:t>
+      <w:proofErr w:type="spellStart"/>
+      <w:r>
+        <w:rPr>
+          <w:rFonts w:ascii="Calibri" w:hAnsi="Calibri" w:cs="Calibri"/>
+          <w:bCs/>
+          <w:lang w:val="en-US"/>
+        </w:rPr>
+        <w:t>Reussi</w:t>
+      </w:r>
+      <w:proofErr w:type="spellEnd"/>
+      <w:r>
+        <w:rPr>
+          <w:rFonts w:ascii="Calibri" w:hAnsi="Calibri" w:cs="Calibri"/>
+          <w:bCs/>
+          <w:lang w:val="en-US"/>
+        </w:rPr>
+        <w:t xml:space="preserve"> Calvo, N.I.; W. </w:t>
+      </w:r>
+      <w:proofErr w:type="spellStart"/>
+      <w:r>
+        <w:rPr>
+          <w:rFonts w:ascii="Calibri" w:hAnsi="Calibri" w:cs="Calibri"/>
+          <w:bCs/>
+          <w:lang w:val="en-US"/>
+        </w:rPr>
+        <w:t>Carciochi</w:t>
+      </w:r>
+      <w:proofErr w:type="spellEnd"/>
+      <w:r>
+        <w:rPr>
+          <w:rFonts w:ascii="Calibri" w:hAnsi="Calibri" w:cs="Calibri"/>
+          <w:bCs/>
+          <w:lang w:val="en-US"/>
+        </w:rPr>
+        <w:t xml:space="preserve">; I. Queirolo; P. </w:t>
+      </w:r>
+      <w:proofErr w:type="spellStart"/>
+      <w:r>
+        <w:rPr>
+          <w:rFonts w:ascii="Calibri" w:hAnsi="Calibri" w:cs="Calibri"/>
+          <w:bCs/>
+          <w:lang w:val="en-US"/>
+        </w:rPr>
+        <w:t>Prystupa</w:t>
+      </w:r>
+      <w:proofErr w:type="spellEnd"/>
+      <w:r>
+        <w:rPr>
+          <w:rFonts w:ascii="Calibri" w:hAnsi="Calibri" w:cs="Calibri"/>
+          <w:bCs/>
+          <w:lang w:val="en-US"/>
+        </w:rPr>
+        <w:t xml:space="preserve"> and H.R. Sainz Rozas. 2022. Economic optimum nitrogen rate analysis for feed and malting barley. Crop Science, 1–14. https://doi.org/10.1002/csc2.20808.</w:t>
       </w:r>
     </w:p>
     <w:p>
@@ -6198,7 +7188,61 @@
           <w:bCs/>
           <w:lang w:val="en-US"/>
         </w:rPr>
-        <w:t>Wyngaard, N.; Crespo, C.; García, G.V.; Reussi Calvo, N.I.; Rivero, C.; Carciochi, W.D.; Eyherabide, M.; Larrea, G.; Angelini, H.; Barbieri, P.; Sainz Rozas, H.R. 2025. Nitrogen mineralization potential depletion in pampas (Argentina) croplands following conversion from native grasslands. Geoderma Regional. https://doi.org/10.1016/j.geodrs.2025.e00925.</w:t>
+        <w:t xml:space="preserve">Tovar Hernandez, S.; N. </w:t>
+      </w:r>
+      <w:proofErr w:type="spellStart"/>
+      <w:r>
+        <w:rPr>
+          <w:rFonts w:ascii="Calibri" w:hAnsi="Calibri" w:cs="Calibri"/>
+          <w:bCs/>
+          <w:lang w:val="en-US"/>
+        </w:rPr>
+        <w:t>Diovisalvi</w:t>
+      </w:r>
+      <w:proofErr w:type="spellEnd"/>
+      <w:r>
+        <w:rPr>
+          <w:rFonts w:ascii="Calibri" w:hAnsi="Calibri" w:cs="Calibri"/>
+          <w:bCs/>
+          <w:lang w:val="en-US"/>
+        </w:rPr>
+        <w:t xml:space="preserve">; W.D. </w:t>
+      </w:r>
+      <w:proofErr w:type="spellStart"/>
+      <w:r>
+        <w:rPr>
+          <w:rFonts w:ascii="Calibri" w:hAnsi="Calibri" w:cs="Calibri"/>
+          <w:bCs/>
+          <w:lang w:val="en-US"/>
+        </w:rPr>
+        <w:t>Carciochi</w:t>
+      </w:r>
+      <w:proofErr w:type="spellEnd"/>
+      <w:r>
+        <w:rPr>
+          <w:rFonts w:ascii="Calibri" w:hAnsi="Calibri" w:cs="Calibri"/>
+          <w:bCs/>
+          <w:lang w:val="en-US"/>
+        </w:rPr>
+        <w:t xml:space="preserve">; N. Izquierdo; H.R. Sainz Rozas; F.O. Garcia and N.I. </w:t>
+      </w:r>
+      <w:proofErr w:type="spellStart"/>
+      <w:r>
+        <w:rPr>
+          <w:rFonts w:ascii="Calibri" w:hAnsi="Calibri" w:cs="Calibri"/>
+          <w:bCs/>
+          <w:lang w:val="en-US"/>
+        </w:rPr>
+        <w:t>Reussi</w:t>
+      </w:r>
+      <w:proofErr w:type="spellEnd"/>
+      <w:r>
+        <w:rPr>
+          <w:rFonts w:ascii="Calibri" w:hAnsi="Calibri" w:cs="Calibri"/>
+          <w:bCs/>
+          <w:lang w:val="en-US"/>
+        </w:rPr>
+        <w:t xml:space="preserve"> Calvo. 2021. Assessment of nitrogen diagnostic methods in sunflower. Agronomy Journal DOI: 10.1002/agj2.20685.</w:t>
       </w:r>
     </w:p>
     <w:p>
@@ -6218,67 +7262,202 @@
           <w:bCs/>
           <w:lang w:val="en-US"/>
         </w:rPr>
-        <w:t xml:space="preserve">Maltese, N.E.; W.D. Carciochi; O.P. Caviglia; H.R. Iglesias M.P.; N.I. Reussi Calvo. 2025. Greenness index profile in maize canopy: Implications for crop N status diagnosis. Field Crops Research </w:t>
-      </w:r>
-      <w:hyperlink r:id="rId16" w:history="1">
-        <w:r>
-          <w:rPr>
-            <w:rStyle w:val="Hipervnculo"/>
-            <w:rFonts w:ascii="Calibri" w:hAnsi="Calibri" w:cs="Calibri"/>
-            <w:bCs/>
-            <w:lang w:val="en-US"/>
-          </w:rPr>
-          <w:t>https://doi.org/10.1016/j.fcr.2025.109824</w:t>
-        </w:r>
-      </w:hyperlink>
-      <w:r>
-        <w:rPr>
-          <w:rFonts w:ascii="Calibri" w:hAnsi="Calibri" w:cs="Calibri"/>
-          <w:bCs/>
-          <w:lang w:val="en-US"/>
-        </w:rPr>
-        <w:t>.</w:t>
-      </w:r>
-    </w:p>
-    <w:p>
-      <w:pPr>
-        <w:rPr>
-          <w:b/>
-          <w:bCs/>
-          <w:sz w:val="28"/>
-          <w:szCs w:val="28"/>
-          <w:lang w:val="en-US"/>
-        </w:rPr>
-      </w:pPr>
-    </w:p>
-    <w:p>
-      <w:pPr>
-        <w:rPr>
-          <w:b/>
-          <w:bCs/>
-          <w:sz w:val="28"/>
-          <w:szCs w:val="28"/>
-          <w:lang w:val="en-US"/>
-        </w:rPr>
-      </w:pPr>
-    </w:p>
-    <w:p>
-      <w:pPr>
-        <w:rPr>
-          <w:sz w:val="28"/>
-          <w:szCs w:val="28"/>
-          <w:lang w:val="en-US"/>
-        </w:rPr>
-      </w:pPr>
-    </w:p>
-    <w:p>
-      <w:pPr>
-        <w:rPr>
-          <w:sz w:val="28"/>
-          <w:szCs w:val="28"/>
-          <w:lang w:val="en-US"/>
-        </w:rPr>
-      </w:pPr>
+        <w:t xml:space="preserve">Tovar Hernandez, S.; W.D. </w:t>
+      </w:r>
+      <w:proofErr w:type="spellStart"/>
+      <w:r>
+        <w:rPr>
+          <w:rFonts w:ascii="Calibri" w:hAnsi="Calibri" w:cs="Calibri"/>
+          <w:bCs/>
+          <w:lang w:val="en-US"/>
+        </w:rPr>
+        <w:t>Carciochi</w:t>
+      </w:r>
+      <w:proofErr w:type="spellEnd"/>
+      <w:r>
+        <w:rPr>
+          <w:rFonts w:ascii="Calibri" w:hAnsi="Calibri" w:cs="Calibri"/>
+          <w:bCs/>
+          <w:lang w:val="en-US"/>
+        </w:rPr>
+        <w:t xml:space="preserve">; N. Izquierdo; N. Wyngaard; P.A. Barbieri and N.I. </w:t>
+      </w:r>
+      <w:proofErr w:type="spellStart"/>
+      <w:r>
+        <w:rPr>
+          <w:rFonts w:ascii="Calibri" w:hAnsi="Calibri" w:cs="Calibri"/>
+          <w:bCs/>
+          <w:lang w:val="en-US"/>
+        </w:rPr>
+        <w:t>Reussi</w:t>
+      </w:r>
+      <w:proofErr w:type="spellEnd"/>
+      <w:r>
+        <w:rPr>
+          <w:rFonts w:ascii="Calibri" w:hAnsi="Calibri" w:cs="Calibri"/>
+          <w:bCs/>
+          <w:lang w:val="en-US"/>
+        </w:rPr>
+        <w:t xml:space="preserve"> Calvo. 2023. Assessment of nitrogen diagnostic methods in sunflower. Crops Science DOI: doi.org/10.1002/csc2.20932.</w:t>
+      </w:r>
+    </w:p>
+    <w:p>
+      <w:pPr>
+        <w:spacing w:line="240" w:lineRule="exact"/>
+        <w:ind w:left="284" w:hanging="284"/>
+        <w:jc w:val="both"/>
+        <w:rPr>
+          <w:rFonts w:ascii="Calibri" w:hAnsi="Calibri" w:cs="Calibri"/>
+          <w:bCs/>
+          <w:lang w:val="en-US"/>
+        </w:rPr>
+      </w:pPr>
+      <w:r>
+        <w:rPr>
+          <w:rFonts w:ascii="Calibri" w:hAnsi="Calibri" w:cs="Calibri"/>
+          <w:bCs/>
+          <w:lang w:val="en-US"/>
+        </w:rPr>
+        <w:t xml:space="preserve">Wyngaard, N.; Crespo, C.; García, G.V.; </w:t>
+      </w:r>
+      <w:proofErr w:type="spellStart"/>
+      <w:r>
+        <w:rPr>
+          <w:rFonts w:ascii="Calibri" w:hAnsi="Calibri" w:cs="Calibri"/>
+          <w:bCs/>
+          <w:lang w:val="en-US"/>
+        </w:rPr>
+        <w:t>Reussi</w:t>
+      </w:r>
+      <w:proofErr w:type="spellEnd"/>
+      <w:r>
+        <w:rPr>
+          <w:rFonts w:ascii="Calibri" w:hAnsi="Calibri" w:cs="Calibri"/>
+          <w:bCs/>
+          <w:lang w:val="en-US"/>
+        </w:rPr>
+        <w:t xml:space="preserve"> Calvo, N.I.; Rivero, C.; </w:t>
+      </w:r>
+      <w:proofErr w:type="spellStart"/>
+      <w:r>
+        <w:rPr>
+          <w:rFonts w:ascii="Calibri" w:hAnsi="Calibri" w:cs="Calibri"/>
+          <w:bCs/>
+          <w:lang w:val="en-US"/>
+        </w:rPr>
+        <w:t>Carciochi</w:t>
+      </w:r>
+      <w:proofErr w:type="spellEnd"/>
+      <w:r>
+        <w:rPr>
+          <w:rFonts w:ascii="Calibri" w:hAnsi="Calibri" w:cs="Calibri"/>
+          <w:bCs/>
+          <w:lang w:val="en-US"/>
+        </w:rPr>
+        <w:t xml:space="preserve">, W.D.; </w:t>
+      </w:r>
+      <w:proofErr w:type="spellStart"/>
+      <w:r>
+        <w:rPr>
+          <w:rFonts w:ascii="Calibri" w:hAnsi="Calibri" w:cs="Calibri"/>
+          <w:bCs/>
+          <w:lang w:val="en-US"/>
+        </w:rPr>
+        <w:t>Eyherabide</w:t>
+      </w:r>
+      <w:proofErr w:type="spellEnd"/>
+      <w:r>
+        <w:rPr>
+          <w:rFonts w:ascii="Calibri" w:hAnsi="Calibri" w:cs="Calibri"/>
+          <w:bCs/>
+          <w:lang w:val="en-US"/>
+        </w:rPr>
+        <w:t xml:space="preserve">, M.; Larrea, G.; Angelini, H.; Barbieri, P.; Sainz Rozas, H.R. 2025. Nitrogen mineralization potential depletion in pampas (Argentina) croplands following conversion from native grasslands. </w:t>
+      </w:r>
+      <w:proofErr w:type="spellStart"/>
+      <w:r>
+        <w:rPr>
+          <w:rFonts w:ascii="Calibri" w:hAnsi="Calibri" w:cs="Calibri"/>
+          <w:bCs/>
+          <w:lang w:val="en-US"/>
+        </w:rPr>
+        <w:t>Geoderma</w:t>
+      </w:r>
+      <w:proofErr w:type="spellEnd"/>
+      <w:r>
+        <w:rPr>
+          <w:rFonts w:ascii="Calibri" w:hAnsi="Calibri" w:cs="Calibri"/>
+          <w:bCs/>
+          <w:lang w:val="en-US"/>
+        </w:rPr>
+        <w:t xml:space="preserve"> Regional. https://doi.org/10.1016/j.geodrs.2025.e00925.</w:t>
+      </w:r>
+    </w:p>
+    <w:p>
+      <w:pPr>
+        <w:spacing w:line="240" w:lineRule="exact"/>
+        <w:ind w:left="284" w:hanging="284"/>
+        <w:jc w:val="both"/>
+        <w:rPr>
+          <w:rFonts w:ascii="Calibri" w:hAnsi="Calibri" w:cs="Calibri"/>
+          <w:bCs/>
+          <w:lang w:val="en-US"/>
+        </w:rPr>
+      </w:pPr>
+      <w:proofErr w:type="spellStart"/>
+      <w:r>
+        <w:rPr>
+          <w:rFonts w:ascii="Calibri" w:hAnsi="Calibri" w:cs="Calibri"/>
+          <w:bCs/>
+          <w:lang w:val="en-US"/>
+        </w:rPr>
+        <w:t>Zamuner</w:t>
+      </w:r>
+      <w:proofErr w:type="spellEnd"/>
+      <w:r>
+        <w:rPr>
+          <w:rFonts w:ascii="Calibri" w:hAnsi="Calibri" w:cs="Calibri"/>
+          <w:bCs/>
+          <w:lang w:val="en-US"/>
+        </w:rPr>
+        <w:t xml:space="preserve">, E. C., </w:t>
+      </w:r>
+      <w:proofErr w:type="spellStart"/>
+      <w:r>
+        <w:rPr>
+          <w:rFonts w:ascii="Calibri" w:hAnsi="Calibri" w:cs="Calibri"/>
+          <w:bCs/>
+          <w:lang w:val="en-US"/>
+        </w:rPr>
+        <w:t>Lloveras</w:t>
+      </w:r>
+      <w:proofErr w:type="spellEnd"/>
+      <w:r>
+        <w:rPr>
+          <w:rFonts w:ascii="Calibri" w:hAnsi="Calibri" w:cs="Calibri"/>
+          <w:bCs/>
+          <w:lang w:val="en-US"/>
+        </w:rPr>
+        <w:t xml:space="preserve">, J., &amp; Echeverría, H. E. (2016). Comparison of phosphorus fertilization diagnostic methods of potato in </w:t>
+      </w:r>
+      <w:proofErr w:type="spellStart"/>
+      <w:r>
+        <w:rPr>
+          <w:rFonts w:ascii="Calibri" w:hAnsi="Calibri" w:cs="Calibri"/>
+          <w:bCs/>
+          <w:lang w:val="en-US"/>
+        </w:rPr>
+        <w:t>Mollisols</w:t>
+      </w:r>
+      <w:proofErr w:type="spellEnd"/>
+      <w:r>
+        <w:rPr>
+          <w:rFonts w:ascii="Calibri" w:hAnsi="Calibri" w:cs="Calibri"/>
+          <w:bCs/>
+          <w:lang w:val="en-US"/>
+        </w:rPr>
+        <w:t>. Agronomy Journal, 108(3), 1237–1245.</w:t>
+      </w:r>
     </w:p>
     <w:sectPr>
       <w:type w:val="continuous"/>

</xml_diff>